<commit_message>
CSU02 - AdicionarGestorEmpresa mudanca de fonte
</commit_message>
<xml_diff>
--- a/Requisitos/descricao_casos_de_uso/nivel_sistema/CSU02 - AdicionarGestorDeEmpresa.docx
+++ b/Requisitos/descricao_casos_de_uso/nivel_sistema/CSU02 - AdicionarGestorDeEmpresa.docx
@@ -7,7 +7,7 @@
         <w:spacing w:before="240" w:after="240" w:line="276" w:lineRule="auto"/>
         <w:jc w:val="center"/>
         <w:rPr>
-          <w:rFonts w:hint="default" w:ascii="Ubuntu" w:hAnsi="Ubuntu" w:cs="Ubuntu"/>
+          <w:rFonts w:hint="default" w:ascii="Arial" w:hAnsi="Arial" w:cs="Arial"/>
           <w:b/>
           <w:sz w:val="28"/>
           <w:szCs w:val="28"/>
@@ -15,7 +15,7 @@
       </w:pPr>
       <w:r>
         <w:rPr>
-          <w:rFonts w:hint="default" w:ascii="Ubuntu" w:hAnsi="Ubuntu" w:cs="Ubuntu"/>
+          <w:rFonts w:hint="default" w:ascii="Arial" w:hAnsi="Arial" w:cs="Arial"/>
           <w:b/>
           <w:sz w:val="28"/>
           <w:szCs w:val="28"/>
@@ -25,7 +25,7 @@
       </w:r>
       <w:r>
         <w:rPr>
-          <w:rFonts w:hint="default" w:ascii="Ubuntu" w:hAnsi="Ubuntu" w:cs="Ubuntu"/>
+          <w:rFonts w:hint="default" w:ascii="Arial" w:hAnsi="Arial" w:cs="Arial"/>
           <w:b/>
           <w:color w:val="FF0000"/>
           <w:sz w:val="28"/>
@@ -36,27 +36,39 @@
       </w:r>
       <w:r>
         <w:rPr>
-          <w:rFonts w:hint="default" w:ascii="Ubuntu" w:hAnsi="Ubuntu" w:cs="Ubuntu"/>
+          <w:rFonts w:hint="default" w:ascii="Arial" w:hAnsi="Arial" w:cs="Arial"/>
           <w:b/>
           <w:sz w:val="28"/>
           <w:szCs w:val="28"/>
           <w:rtl w:val="0"/>
         </w:rPr>
-        <w:t>Adicionar Gestor de Empresa</w:t>
+        <w:t>Adicionar Gestor d</w:t>
+      </w:r>
+      <w:bookmarkStart w:id="2" w:name="_GoBack"/>
+      <w:bookmarkEnd w:id="2"/>
+      <w:r>
+        <w:rPr>
+          <w:rFonts w:hint="default" w:ascii="Arial" w:hAnsi="Arial" w:cs="Arial"/>
+          <w:b/>
+          <w:sz w:val="28"/>
+          <w:szCs w:val="28"/>
+          <w:rtl w:val="0"/>
+        </w:rPr>
+        <w:t>e Empresa</w:t>
       </w:r>
     </w:p>
     <w:p>
       <w:pPr>
         <w:spacing w:before="240" w:after="240" w:line="276" w:lineRule="auto"/>
         <w:rPr>
-          <w:rFonts w:hint="default" w:ascii="Ubuntu" w:hAnsi="Ubuntu" w:cs="Ubuntu"/>
+          <w:rFonts w:hint="default" w:ascii="Arial" w:hAnsi="Arial" w:cs="Arial"/>
           <w:sz w:val="28"/>
           <w:szCs w:val="28"/>
         </w:rPr>
       </w:pPr>
       <w:r>
         <w:rPr>
-          <w:rFonts w:hint="default" w:ascii="Ubuntu" w:hAnsi="Ubuntu" w:cs="Ubuntu"/>
+          <w:rFonts w:hint="default" w:ascii="Arial" w:hAnsi="Arial" w:cs="Arial"/>
           <w:sz w:val="28"/>
           <w:szCs w:val="28"/>
           <w:rtl w:val="0"/>
@@ -65,7 +77,7 @@
       </w:r>
       <w:r>
         <w:rPr>
-          <w:rFonts w:hint="default" w:ascii="Ubuntu" w:hAnsi="Ubuntu" w:cs="Ubuntu"/>
+          <w:rFonts w:hint="default" w:ascii="Arial" w:hAnsi="Arial" w:cs="Arial"/>
           <w:b/>
           <w:sz w:val="28"/>
           <w:szCs w:val="28"/>
@@ -75,7 +87,7 @@
       </w:r>
       <w:r>
         <w:rPr>
-          <w:rFonts w:hint="default" w:ascii="Ubuntu" w:hAnsi="Ubuntu" w:cs="Ubuntu"/>
+          <w:rFonts w:hint="default" w:ascii="Arial" w:hAnsi="Arial" w:cs="Arial"/>
           <w:sz w:val="28"/>
           <w:szCs w:val="28"/>
           <w:rtl w:val="0"/>
@@ -118,6 +130,12 @@
             <w:insideH w:val="none" w:color="000000" w:sz="0" w:space="0"/>
             <w:insideV w:val="none" w:color="000000" w:sz="0" w:space="0"/>
           </w:tblBorders>
+          <w:tblCellMar>
+            <w:top w:w="100" w:type="dxa"/>
+            <w:left w:w="100" w:type="dxa"/>
+            <w:bottom w:w="100" w:type="dxa"/>
+            <w:right w:w="100" w:type="dxa"/>
+          </w:tblCellMar>
         </w:tblPrEx>
         <w:trPr>
           <w:trHeight w:val="690" w:hRule="atLeast"/>
@@ -142,13 +160,13 @@
             <w:pPr>
               <w:spacing w:before="240" w:after="240" w:line="276" w:lineRule="auto"/>
               <w:rPr>
-                <w:rFonts w:hint="default" w:ascii="Ubuntu" w:hAnsi="Ubuntu" w:cs="Ubuntu"/>
-                <w:b/>
-              </w:rPr>
-            </w:pPr>
-            <w:r>
-              <w:rPr>
-                <w:rFonts w:hint="default" w:ascii="Ubuntu" w:hAnsi="Ubuntu" w:cs="Ubuntu"/>
+                <w:rFonts w:hint="default" w:ascii="Arial" w:hAnsi="Arial" w:cs="Arial"/>
+                <w:b/>
+              </w:rPr>
+            </w:pPr>
+            <w:r>
+              <w:rPr>
+                <w:rFonts w:hint="default" w:ascii="Arial" w:hAnsi="Arial" w:cs="Arial"/>
                 <w:b/>
                 <w:rtl w:val="0"/>
               </w:rPr>
@@ -176,20 +194,20 @@
             <w:pPr>
               <w:spacing w:before="240" w:after="240" w:line="276" w:lineRule="auto"/>
               <w:rPr>
-                <w:rFonts w:hint="default" w:ascii="Ubuntu" w:hAnsi="Ubuntu" w:cs="Ubuntu"/>
-                <w:b/>
-              </w:rPr>
-            </w:pPr>
-            <w:r>
-              <w:rPr>
-                <w:rFonts w:hint="default" w:ascii="Ubuntu" w:hAnsi="Ubuntu" w:cs="Ubuntu"/>
+                <w:rFonts w:hint="default" w:ascii="Arial" w:hAnsi="Arial" w:cs="Arial"/>
+                <w:b/>
+              </w:rPr>
+            </w:pPr>
+            <w:r>
+              <w:rPr>
+                <w:rFonts w:hint="default" w:ascii="Arial" w:hAnsi="Arial" w:cs="Arial"/>
                 <w:rtl w:val="0"/>
               </w:rPr>
               <w:t>70 (</w:t>
             </w:r>
             <w:r>
               <w:rPr>
-                <w:rFonts w:hint="default" w:ascii="Ubuntu" w:hAnsi="Ubuntu" w:cs="Ubuntu"/>
+                <w:rFonts w:hint="default" w:ascii="Arial" w:hAnsi="Arial" w:cs="Arial"/>
                 <w:b/>
                 <w:rtl w:val="0"/>
               </w:rPr>
@@ -208,6 +226,12 @@
             <w:insideH w:val="none" w:color="000000" w:sz="0" w:space="0"/>
             <w:insideV w:val="none" w:color="000000" w:sz="0" w:space="0"/>
           </w:tblBorders>
+          <w:tblCellMar>
+            <w:top w:w="100" w:type="dxa"/>
+            <w:left w:w="100" w:type="dxa"/>
+            <w:bottom w:w="100" w:type="dxa"/>
+            <w:right w:w="100" w:type="dxa"/>
+          </w:tblCellMar>
         </w:tblPrEx>
         <w:trPr>
           <w:trHeight w:val="785" w:hRule="atLeast"/>
@@ -232,13 +256,13 @@
             <w:pPr>
               <w:spacing w:before="240" w:after="240" w:line="276" w:lineRule="auto"/>
               <w:rPr>
-                <w:rFonts w:hint="default" w:ascii="Ubuntu" w:hAnsi="Ubuntu" w:cs="Ubuntu"/>
-                <w:b/>
-              </w:rPr>
-            </w:pPr>
-            <w:r>
-              <w:rPr>
-                <w:rFonts w:hint="default" w:ascii="Ubuntu" w:hAnsi="Ubuntu" w:cs="Ubuntu"/>
+                <w:rFonts w:hint="default" w:ascii="Arial" w:hAnsi="Arial" w:cs="Arial"/>
+                <w:b/>
+              </w:rPr>
+            </w:pPr>
+            <w:r>
+              <w:rPr>
+                <w:rFonts w:hint="default" w:ascii="Arial" w:hAnsi="Arial" w:cs="Arial"/>
                 <w:b/>
                 <w:rtl w:val="0"/>
               </w:rPr>
@@ -266,12 +290,12 @@
             <w:pPr>
               <w:spacing w:before="240" w:after="240" w:line="276" w:lineRule="auto"/>
               <w:rPr>
-                <w:rFonts w:hint="default" w:ascii="Ubuntu" w:hAnsi="Ubuntu" w:cs="Ubuntu"/>
-              </w:rPr>
-            </w:pPr>
-            <w:r>
-              <w:rPr>
-                <w:rFonts w:hint="default" w:ascii="Ubuntu" w:hAnsi="Ubuntu" w:cs="Ubuntu"/>
+                <w:rFonts w:hint="default" w:ascii="Arial" w:hAnsi="Arial" w:cs="Arial"/>
+              </w:rPr>
+            </w:pPr>
+            <w:r>
+              <w:rPr>
+                <w:rFonts w:hint="default" w:ascii="Arial" w:hAnsi="Arial" w:cs="Arial"/>
                 <w:rtl w:val="0"/>
               </w:rPr>
               <w:t>O Administrador fará o cadastro do Gestor no sistema.</w:t>
@@ -289,6 +313,12 @@
             <w:insideH w:val="none" w:color="000000" w:sz="0" w:space="0"/>
             <w:insideV w:val="none" w:color="000000" w:sz="0" w:space="0"/>
           </w:tblBorders>
+          <w:tblCellMar>
+            <w:top w:w="100" w:type="dxa"/>
+            <w:left w:w="100" w:type="dxa"/>
+            <w:bottom w:w="100" w:type="dxa"/>
+            <w:right w:w="100" w:type="dxa"/>
+          </w:tblCellMar>
         </w:tblPrEx>
         <w:trPr>
           <w:trHeight w:val="530" w:hRule="atLeast"/>
@@ -313,13 +343,13 @@
             <w:pPr>
               <w:spacing w:before="240" w:after="240" w:line="276" w:lineRule="auto"/>
               <w:rPr>
-                <w:rFonts w:hint="default" w:ascii="Ubuntu" w:hAnsi="Ubuntu" w:cs="Ubuntu"/>
-                <w:b/>
-              </w:rPr>
-            </w:pPr>
-            <w:r>
-              <w:rPr>
-                <w:rFonts w:hint="default" w:ascii="Ubuntu" w:hAnsi="Ubuntu" w:cs="Ubuntu"/>
+                <w:rFonts w:hint="default" w:ascii="Arial" w:hAnsi="Arial" w:cs="Arial"/>
+                <w:b/>
+              </w:rPr>
+            </w:pPr>
+            <w:r>
+              <w:rPr>
+                <w:rFonts w:hint="default" w:ascii="Arial" w:hAnsi="Arial" w:cs="Arial"/>
                 <w:b/>
                 <w:rtl w:val="0"/>
               </w:rPr>
@@ -347,12 +377,12 @@
             <w:pPr>
               <w:spacing w:before="240" w:after="240" w:line="276" w:lineRule="auto"/>
               <w:rPr>
-                <w:rFonts w:hint="default" w:ascii="Ubuntu" w:hAnsi="Ubuntu" w:cs="Ubuntu"/>
-              </w:rPr>
-            </w:pPr>
-            <w:r>
-              <w:rPr>
-                <w:rFonts w:hint="default" w:ascii="Ubuntu" w:hAnsi="Ubuntu" w:cs="Ubuntu"/>
+                <w:rFonts w:hint="default" w:ascii="Arial" w:hAnsi="Arial" w:cs="Arial"/>
+              </w:rPr>
+            </w:pPr>
+            <w:r>
+              <w:rPr>
+                <w:rFonts w:hint="default" w:ascii="Arial" w:hAnsi="Arial" w:cs="Arial"/>
                 <w:rtl w:val="0"/>
               </w:rPr>
               <w:t>Administrador.</w:t>
@@ -370,6 +400,12 @@
             <w:insideH w:val="none" w:color="000000" w:sz="0" w:space="0"/>
             <w:insideV w:val="none" w:color="000000" w:sz="0" w:space="0"/>
           </w:tblBorders>
+          <w:tblCellMar>
+            <w:top w:w="100" w:type="dxa"/>
+            <w:left w:w="100" w:type="dxa"/>
+            <w:bottom w:w="100" w:type="dxa"/>
+            <w:right w:w="100" w:type="dxa"/>
+          </w:tblCellMar>
         </w:tblPrEx>
         <w:trPr>
           <w:trHeight w:val="530" w:hRule="atLeast"/>
@@ -394,13 +430,13 @@
             <w:pPr>
               <w:spacing w:before="240" w:after="240" w:line="276" w:lineRule="auto"/>
               <w:rPr>
-                <w:rFonts w:hint="default" w:ascii="Ubuntu" w:hAnsi="Ubuntu" w:cs="Ubuntu"/>
-                <w:b/>
-              </w:rPr>
-            </w:pPr>
-            <w:r>
-              <w:rPr>
-                <w:rFonts w:hint="default" w:ascii="Ubuntu" w:hAnsi="Ubuntu" w:cs="Ubuntu"/>
+                <w:rFonts w:hint="default" w:ascii="Arial" w:hAnsi="Arial" w:cs="Arial"/>
+                <w:b/>
+              </w:rPr>
+            </w:pPr>
+            <w:r>
+              <w:rPr>
+                <w:rFonts w:hint="default" w:ascii="Arial" w:hAnsi="Arial" w:cs="Arial"/>
                 <w:b/>
                 <w:rtl w:val="0"/>
               </w:rPr>
@@ -428,12 +464,12 @@
             <w:pPr>
               <w:spacing w:before="240" w:after="240" w:line="276" w:lineRule="auto"/>
               <w:rPr>
-                <w:rFonts w:hint="default" w:ascii="Ubuntu" w:hAnsi="Ubuntu" w:cs="Ubuntu"/>
-              </w:rPr>
-            </w:pPr>
-            <w:r>
-              <w:rPr>
-                <w:rFonts w:hint="default" w:ascii="Ubuntu" w:hAnsi="Ubuntu" w:cs="Ubuntu"/>
+                <w:rFonts w:hint="default" w:ascii="Arial" w:hAnsi="Arial" w:cs="Arial"/>
+              </w:rPr>
+            </w:pPr>
+            <w:r>
+              <w:rPr>
+                <w:rFonts w:hint="default" w:ascii="Arial" w:hAnsi="Arial" w:cs="Arial"/>
                 <w:rtl w:val="0"/>
               </w:rPr>
               <w:t>-</w:t>
@@ -451,6 +487,12 @@
             <w:insideH w:val="none" w:color="000000" w:sz="0" w:space="0"/>
             <w:insideV w:val="none" w:color="000000" w:sz="0" w:space="0"/>
           </w:tblBorders>
+          <w:tblCellMar>
+            <w:top w:w="100" w:type="dxa"/>
+            <w:left w:w="100" w:type="dxa"/>
+            <w:bottom w:w="100" w:type="dxa"/>
+            <w:right w:w="100" w:type="dxa"/>
+          </w:tblCellMar>
         </w:tblPrEx>
         <w:trPr>
           <w:trHeight w:val="785" w:hRule="atLeast"/>
@@ -475,13 +517,13 @@
             <w:pPr>
               <w:spacing w:before="240" w:after="240" w:line="276" w:lineRule="auto"/>
               <w:rPr>
-                <w:rFonts w:hint="default" w:ascii="Ubuntu" w:hAnsi="Ubuntu" w:cs="Ubuntu"/>
-                <w:b/>
-              </w:rPr>
-            </w:pPr>
-            <w:r>
-              <w:rPr>
-                <w:rFonts w:hint="default" w:ascii="Ubuntu" w:hAnsi="Ubuntu" w:cs="Ubuntu"/>
+                <w:rFonts w:hint="default" w:ascii="Arial" w:hAnsi="Arial" w:cs="Arial"/>
+                <w:b/>
+              </w:rPr>
+            </w:pPr>
+            <w:r>
+              <w:rPr>
+                <w:rFonts w:hint="default" w:ascii="Arial" w:hAnsi="Arial" w:cs="Arial"/>
                 <w:b/>
                 <w:rtl w:val="0"/>
               </w:rPr>
@@ -509,19 +551,19 @@
             <w:pPr>
               <w:spacing w:before="240" w:after="240" w:line="276" w:lineRule="auto"/>
               <w:rPr>
-                <w:rFonts w:hint="default" w:ascii="Ubuntu" w:hAnsi="Ubuntu" w:cs="Ubuntu"/>
-              </w:rPr>
-            </w:pPr>
-            <w:r>
-              <w:rPr>
-                <w:rFonts w:hint="default" w:ascii="Ubuntu" w:hAnsi="Ubuntu" w:cs="Ubuntu"/>
+                <w:rFonts w:hint="default" w:ascii="Arial" w:hAnsi="Arial" w:cs="Arial"/>
+              </w:rPr>
+            </w:pPr>
+            <w:r>
+              <w:rPr>
+                <w:rFonts w:hint="default" w:ascii="Arial" w:hAnsi="Arial" w:cs="Arial"/>
                 <w:rtl w:val="0"/>
               </w:rPr>
               <w:t xml:space="preserve">Ator deve ter realizado autenticação </w:t>
             </w:r>
             <w:r>
               <w:rPr>
-                <w:rFonts w:hint="default" w:ascii="Ubuntu" w:hAnsi="Ubuntu" w:cs="Ubuntu"/>
+                <w:rFonts w:hint="default" w:ascii="Arial" w:hAnsi="Arial" w:cs="Arial"/>
                 <w:color w:val="FF0000"/>
                 <w:rtl w:val="0"/>
               </w:rPr>
@@ -529,7 +571,7 @@
             </w:r>
             <w:r>
               <w:rPr>
-                <w:rFonts w:hint="default" w:ascii="Ubuntu" w:hAnsi="Ubuntu" w:cs="Ubuntu"/>
+                <w:rFonts w:hint="default" w:ascii="Arial" w:hAnsi="Arial" w:cs="Arial"/>
                 <w:rtl w:val="0"/>
               </w:rPr>
               <w:t>.</w:t>
@@ -547,6 +589,12 @@
             <w:insideH w:val="none" w:color="000000" w:sz="0" w:space="0"/>
             <w:insideV w:val="none" w:color="000000" w:sz="0" w:space="0"/>
           </w:tblBorders>
+          <w:tblCellMar>
+            <w:top w:w="100" w:type="dxa"/>
+            <w:left w:w="100" w:type="dxa"/>
+            <w:bottom w:w="100" w:type="dxa"/>
+            <w:right w:w="100" w:type="dxa"/>
+          </w:tblCellMar>
         </w:tblPrEx>
         <w:trPr>
           <w:trHeight w:val="530" w:hRule="atLeast"/>
@@ -571,13 +619,13 @@
             <w:pPr>
               <w:spacing w:before="240" w:after="240" w:line="276" w:lineRule="auto"/>
               <w:rPr>
-                <w:rFonts w:hint="default" w:ascii="Ubuntu" w:hAnsi="Ubuntu" w:cs="Ubuntu"/>
-                <w:b/>
-              </w:rPr>
-            </w:pPr>
-            <w:r>
-              <w:rPr>
-                <w:rFonts w:hint="default" w:ascii="Ubuntu" w:hAnsi="Ubuntu" w:cs="Ubuntu"/>
+                <w:rFonts w:hint="default" w:ascii="Arial" w:hAnsi="Arial" w:cs="Arial"/>
+                <w:b/>
+              </w:rPr>
+            </w:pPr>
+            <w:r>
+              <w:rPr>
+                <w:rFonts w:hint="default" w:ascii="Arial" w:hAnsi="Arial" w:cs="Arial"/>
                 <w:b/>
                 <w:rtl w:val="0"/>
               </w:rPr>
@@ -605,12 +653,12 @@
             <w:pPr>
               <w:spacing w:before="240" w:after="240" w:line="276" w:lineRule="auto"/>
               <w:rPr>
-                <w:rFonts w:hint="default" w:ascii="Ubuntu" w:hAnsi="Ubuntu" w:cs="Ubuntu"/>
-              </w:rPr>
-            </w:pPr>
-            <w:r>
-              <w:rPr>
-                <w:rFonts w:hint="default" w:ascii="Ubuntu" w:hAnsi="Ubuntu" w:cs="Ubuntu"/>
+                <w:rFonts w:hint="default" w:ascii="Arial" w:hAnsi="Arial" w:cs="Arial"/>
+              </w:rPr>
+            </w:pPr>
+            <w:r>
+              <w:rPr>
+                <w:rFonts w:hint="default" w:ascii="Arial" w:hAnsi="Arial" w:cs="Arial"/>
                 <w:rtl w:val="0"/>
               </w:rPr>
               <w:t>A pessoa cadastrada se tornará um Gestor no sistema.</w:t>
@@ -628,6 +676,12 @@
             <w:insideH w:val="none" w:color="000000" w:sz="0" w:space="0"/>
             <w:insideV w:val="none" w:color="000000" w:sz="0" w:space="0"/>
           </w:tblBorders>
+          <w:tblCellMar>
+            <w:top w:w="100" w:type="dxa"/>
+            <w:left w:w="100" w:type="dxa"/>
+            <w:bottom w:w="100" w:type="dxa"/>
+            <w:right w:w="100" w:type="dxa"/>
+          </w:tblCellMar>
         </w:tblPrEx>
         <w:trPr>
           <w:trHeight w:val="530" w:hRule="atLeast"/>
@@ -654,13 +708,13 @@
               <w:spacing w:before="240" w:after="240" w:line="276" w:lineRule="auto"/>
               <w:jc w:val="center"/>
               <w:rPr>
-                <w:rFonts w:hint="default" w:ascii="Ubuntu" w:hAnsi="Ubuntu" w:cs="Ubuntu"/>
-                <w:b/>
-              </w:rPr>
-            </w:pPr>
-            <w:r>
-              <w:rPr>
-                <w:rFonts w:hint="default" w:ascii="Ubuntu" w:hAnsi="Ubuntu" w:cs="Ubuntu"/>
+                <w:rFonts w:hint="default" w:ascii="Arial" w:hAnsi="Arial" w:cs="Arial"/>
+                <w:b/>
+              </w:rPr>
+            </w:pPr>
+            <w:r>
+              <w:rPr>
+                <w:rFonts w:hint="default" w:ascii="Arial" w:hAnsi="Arial" w:cs="Arial"/>
                 <w:b/>
                 <w:rtl w:val="0"/>
               </w:rPr>
@@ -679,6 +733,12 @@
             <w:insideH w:val="none" w:color="000000" w:sz="0" w:space="0"/>
             <w:insideV w:val="none" w:color="000000" w:sz="0" w:space="0"/>
           </w:tblBorders>
+          <w:tblCellMar>
+            <w:top w:w="100" w:type="dxa"/>
+            <w:left w:w="100" w:type="dxa"/>
+            <w:bottom w:w="100" w:type="dxa"/>
+            <w:right w:w="100" w:type="dxa"/>
+          </w:tblCellMar>
         </w:tblPrEx>
         <w:trPr>
           <w:trHeight w:val="2775" w:hRule="atLeast"/>
@@ -706,19 +766,19 @@
               <w:spacing w:before="240" w:after="240" w:line="276" w:lineRule="auto"/>
               <w:jc w:val="both"/>
               <w:rPr>
-                <w:rFonts w:hint="default" w:ascii="Ubuntu" w:hAnsi="Ubuntu" w:cs="Ubuntu"/>
-              </w:rPr>
-            </w:pPr>
-            <w:r>
-              <w:rPr>
-                <w:rFonts w:hint="default" w:ascii="Ubuntu" w:hAnsi="Ubuntu" w:cs="Ubuntu"/>
+                <w:rFonts w:hint="default" w:ascii="Arial" w:hAnsi="Arial" w:cs="Arial"/>
+              </w:rPr>
+            </w:pPr>
+            <w:r>
+              <w:rPr>
+                <w:rFonts w:hint="default" w:ascii="Arial" w:hAnsi="Arial" w:cs="Arial"/>
                 <w:rtl w:val="0"/>
               </w:rPr>
               <w:t xml:space="preserve">1. Ator clica no botão Adicionar Gestor em qualquer uma de suas telas, ele será direcionado para a tela </w:t>
             </w:r>
             <w:r>
               <w:rPr>
-                <w:rFonts w:hint="default" w:ascii="Ubuntu" w:hAnsi="Ubuntu" w:cs="Ubuntu"/>
+                <w:rFonts w:hint="default" w:ascii="Arial" w:hAnsi="Arial" w:cs="Arial"/>
                 <w:color w:val="FF0000"/>
                 <w:rtl w:val="0"/>
               </w:rPr>
@@ -726,7 +786,7 @@
             </w:r>
             <w:r>
               <w:rPr>
-                <w:rFonts w:hint="default" w:ascii="Ubuntu" w:hAnsi="Ubuntu" w:cs="Ubuntu"/>
+                <w:rFonts w:hint="default" w:ascii="Arial" w:hAnsi="Arial" w:cs="Arial"/>
                 <w:rtl w:val="0"/>
               </w:rPr>
               <w:t>;</w:t>
@@ -737,19 +797,19 @@
               <w:spacing w:before="240" w:after="240" w:line="276" w:lineRule="auto"/>
               <w:jc w:val="both"/>
               <w:rPr>
-                <w:rFonts w:hint="default" w:ascii="Ubuntu" w:hAnsi="Ubuntu" w:cs="Ubuntu"/>
-              </w:rPr>
-            </w:pPr>
-            <w:r>
-              <w:rPr>
-                <w:rFonts w:hint="default" w:ascii="Ubuntu" w:hAnsi="Ubuntu" w:cs="Ubuntu"/>
+                <w:rFonts w:hint="default" w:ascii="Arial" w:hAnsi="Arial" w:cs="Arial"/>
+              </w:rPr>
+            </w:pPr>
+            <w:r>
+              <w:rPr>
+                <w:rFonts w:hint="default" w:ascii="Arial" w:hAnsi="Arial" w:cs="Arial"/>
                 <w:rtl w:val="0"/>
               </w:rPr>
               <w:t xml:space="preserve">2.  Ator clica no botão Novo Gestor, ele será direcionado para a tela </w:t>
             </w:r>
             <w:r>
               <w:rPr>
-                <w:rFonts w:hint="default" w:ascii="Ubuntu" w:hAnsi="Ubuntu" w:cs="Ubuntu"/>
+                <w:rFonts w:hint="default" w:ascii="Arial" w:hAnsi="Arial" w:cs="Arial"/>
                 <w:color w:val="FF0000"/>
                 <w:rtl w:val="0"/>
               </w:rPr>
@@ -757,7 +817,7 @@
             </w:r>
             <w:r>
               <w:rPr>
-                <w:rFonts w:hint="default" w:ascii="Ubuntu" w:hAnsi="Ubuntu" w:cs="Ubuntu"/>
+                <w:rFonts w:hint="default" w:ascii="Arial" w:hAnsi="Arial" w:cs="Arial"/>
                 <w:rtl w:val="0"/>
               </w:rPr>
               <w:t>;</w:t>
@@ -768,12 +828,12 @@
               <w:spacing w:before="240" w:after="240" w:line="276" w:lineRule="auto"/>
               <w:jc w:val="both"/>
               <w:rPr>
-                <w:rFonts w:hint="default" w:ascii="Ubuntu" w:hAnsi="Ubuntu" w:cs="Ubuntu"/>
-              </w:rPr>
-            </w:pPr>
-            <w:r>
-              <w:rPr>
-                <w:rFonts w:hint="default" w:ascii="Ubuntu" w:hAnsi="Ubuntu" w:cs="Ubuntu"/>
+                <w:rFonts w:hint="default" w:ascii="Arial" w:hAnsi="Arial" w:cs="Arial"/>
+              </w:rPr>
+            </w:pPr>
+            <w:r>
+              <w:rPr>
+                <w:rFonts w:hint="default" w:ascii="Arial" w:hAnsi="Arial" w:cs="Arial"/>
                 <w:rtl w:val="0"/>
               </w:rPr>
               <w:t>3. Ator preenche os campos necessários: Nome, CPF, Senha, Empresa;</w:t>
@@ -784,12 +844,12 @@
               <w:spacing w:before="240" w:after="240" w:line="276" w:lineRule="auto"/>
               <w:jc w:val="both"/>
               <w:rPr>
-                <w:rFonts w:hint="default" w:ascii="Ubuntu" w:hAnsi="Ubuntu" w:cs="Ubuntu"/>
-              </w:rPr>
-            </w:pPr>
-            <w:r>
-              <w:rPr>
-                <w:rFonts w:hint="default" w:ascii="Ubuntu" w:hAnsi="Ubuntu" w:cs="Ubuntu"/>
+                <w:rFonts w:hint="default" w:ascii="Arial" w:hAnsi="Arial" w:cs="Arial"/>
+              </w:rPr>
+            </w:pPr>
+            <w:r>
+              <w:rPr>
+                <w:rFonts w:hint="default" w:ascii="Arial" w:hAnsi="Arial" w:cs="Arial"/>
                 <w:rtl w:val="0"/>
               </w:rPr>
               <w:t>4. Ator clica no botão Cadastrar.</w:t>
@@ -807,6 +867,12 @@
             <w:insideH w:val="none" w:color="000000" w:sz="0" w:space="0"/>
             <w:insideV w:val="none" w:color="000000" w:sz="0" w:space="0"/>
           </w:tblBorders>
+          <w:tblCellMar>
+            <w:top w:w="100" w:type="dxa"/>
+            <w:left w:w="100" w:type="dxa"/>
+            <w:bottom w:w="100" w:type="dxa"/>
+            <w:right w:w="100" w:type="dxa"/>
+          </w:tblCellMar>
         </w:tblPrEx>
         <w:trPr>
           <w:trHeight w:val="465" w:hRule="atLeast"/>
@@ -834,13 +900,13 @@
               <w:spacing w:before="240" w:after="240" w:line="276" w:lineRule="auto"/>
               <w:jc w:val="center"/>
               <w:rPr>
-                <w:rFonts w:hint="default" w:ascii="Ubuntu" w:hAnsi="Ubuntu" w:cs="Ubuntu"/>
-                <w:b/>
-              </w:rPr>
-            </w:pPr>
-            <w:r>
-              <w:rPr>
-                <w:rFonts w:hint="default" w:ascii="Ubuntu" w:hAnsi="Ubuntu" w:cs="Ubuntu"/>
+                <w:rFonts w:hint="default" w:ascii="Arial" w:hAnsi="Arial" w:cs="Arial"/>
+                <w:b/>
+              </w:rPr>
+            </w:pPr>
+            <w:r>
+              <w:rPr>
+                <w:rFonts w:hint="default" w:ascii="Arial" w:hAnsi="Arial" w:cs="Arial"/>
                 <w:b/>
                 <w:rtl w:val="0"/>
               </w:rPr>
@@ -859,6 +925,12 @@
             <w:insideH w:val="none" w:color="000000" w:sz="0" w:space="0"/>
             <w:insideV w:val="none" w:color="000000" w:sz="0" w:space="0"/>
           </w:tblBorders>
+          <w:tblCellMar>
+            <w:top w:w="100" w:type="dxa"/>
+            <w:left w:w="100" w:type="dxa"/>
+            <w:bottom w:w="100" w:type="dxa"/>
+            <w:right w:w="100" w:type="dxa"/>
+          </w:tblCellMar>
         </w:tblPrEx>
         <w:trPr>
           <w:trHeight w:val="780" w:hRule="atLeast"/>
@@ -886,12 +958,12 @@
               <w:spacing w:before="240" w:after="240" w:line="276" w:lineRule="auto"/>
               <w:jc w:val="both"/>
               <w:rPr>
-                <w:rFonts w:hint="default" w:ascii="Ubuntu" w:hAnsi="Ubuntu" w:cs="Ubuntu"/>
-              </w:rPr>
-            </w:pPr>
-            <w:r>
-              <w:rPr>
-                <w:rFonts w:hint="default" w:ascii="Ubuntu" w:hAnsi="Ubuntu" w:cs="Ubuntu"/>
+                <w:rFonts w:hint="default" w:ascii="Arial" w:hAnsi="Arial" w:cs="Arial"/>
+              </w:rPr>
+            </w:pPr>
+            <w:r>
+              <w:rPr>
+                <w:rFonts w:hint="default" w:ascii="Arial" w:hAnsi="Arial" w:cs="Arial"/>
                 <w:b/>
                 <w:rtl w:val="0"/>
               </w:rPr>
@@ -899,14 +971,14 @@
             </w:r>
             <w:r>
               <w:rPr>
-                <w:rFonts w:hint="default" w:ascii="Ubuntu" w:hAnsi="Ubuntu" w:cs="Ubuntu"/>
+                <w:rFonts w:hint="default" w:ascii="Arial" w:hAnsi="Arial" w:cs="Arial"/>
                 <w:rtl w:val="0"/>
               </w:rPr>
               <w:t>Ator preenche os campos com dados inválidos</w:t>
             </w:r>
             <w:r>
               <w:rPr>
-                <w:rFonts w:hint="default" w:ascii="Ubuntu" w:hAnsi="Ubuntu" w:cs="Ubuntu"/>
+                <w:rFonts w:hint="default" w:ascii="Arial" w:hAnsi="Arial" w:cs="Arial"/>
                 <w:rtl w:val="0"/>
                 <w:lang w:val="pt-PT"/>
               </w:rPr>
@@ -914,19 +986,10 @@
             </w:r>
             <w:r>
               <w:rPr>
-                <w:rFonts w:hint="default" w:ascii="Ubuntu" w:hAnsi="Ubuntu" w:cs="Ubuntu"/>
-                <w:rtl w:val="0"/>
-              </w:rPr>
-              <w:t xml:space="preserve"> e volta ao passo 3</w:t>
-            </w:r>
-            <w:bookmarkStart w:id="2" w:name="_GoBack"/>
-            <w:bookmarkEnd w:id="2"/>
-            <w:r>
-              <w:rPr>
-                <w:rFonts w:hint="default" w:ascii="Ubuntu" w:hAnsi="Ubuntu" w:cs="Ubuntu"/>
-                <w:rtl w:val="0"/>
-              </w:rPr>
-              <w:t>.</w:t>
+                <w:rFonts w:hint="default" w:ascii="Arial" w:hAnsi="Arial" w:cs="Arial"/>
+                <w:rtl w:val="0"/>
+              </w:rPr>
+              <w:t xml:space="preserve"> e volta ao passo 3.</w:t>
             </w:r>
           </w:p>
         </w:tc>
@@ -939,7 +1002,7 @@
         <w:keepLines w:val="0"/>
         <w:spacing w:before="480" w:line="276" w:lineRule="auto"/>
         <w:rPr>
-          <w:rFonts w:hint="default" w:ascii="Ubuntu" w:hAnsi="Ubuntu" w:cs="Ubuntu"/>
+          <w:rFonts w:hint="default" w:ascii="Arial" w:hAnsi="Arial" w:cs="Arial"/>
         </w:rPr>
       </w:pPr>
       <w:bookmarkStart w:id="0" w:name="_heading=h.3znysh7" w:colFirst="0" w:colLast="0"/>
@@ -981,6 +1044,12 @@
             <w:insideH w:val="single" w:color="000000" w:sz="8" w:space="0"/>
             <w:insideV w:val="single" w:color="000000" w:sz="8" w:space="0"/>
           </w:tblBorders>
+          <w:tblCellMar>
+            <w:top w:w="100" w:type="dxa"/>
+            <w:left w:w="100" w:type="dxa"/>
+            <w:bottom w:w="100" w:type="dxa"/>
+            <w:right w:w="100" w:type="dxa"/>
+          </w:tblCellMar>
         </w:tblPrEx>
         <w:trPr>
           <w:trHeight w:val="600" w:hRule="atLeast"/>
@@ -1014,7 +1083,7 @@
               <w:ind w:left="0" w:right="0" w:firstLine="0"/>
               <w:jc w:val="center"/>
               <w:rPr>
-                <w:rFonts w:hint="default" w:ascii="Ubuntu" w:hAnsi="Ubuntu" w:cs="Ubuntu"/>
+                <w:rFonts w:hint="default" w:ascii="Arial" w:hAnsi="Arial" w:cs="Arial"/>
                 <w:b/>
                 <w:sz w:val="28"/>
                 <w:szCs w:val="28"/>
@@ -1022,7 +1091,7 @@
             </w:pPr>
             <w:r>
               <w:rPr>
-                <w:rFonts w:hint="default" w:ascii="Ubuntu" w:hAnsi="Ubuntu" w:cs="Ubuntu"/>
+                <w:rFonts w:hint="default" w:ascii="Arial" w:hAnsi="Arial" w:cs="Arial"/>
                 <w:b/>
                 <w:sz w:val="28"/>
                 <w:szCs w:val="28"/>
@@ -1043,6 +1112,12 @@
             <w:insideH w:val="single" w:color="000000" w:sz="8" w:space="0"/>
             <w:insideV w:val="single" w:color="000000" w:sz="8" w:space="0"/>
           </w:tblBorders>
+          <w:tblCellMar>
+            <w:top w:w="100" w:type="dxa"/>
+            <w:left w:w="100" w:type="dxa"/>
+            <w:bottom w:w="100" w:type="dxa"/>
+            <w:right w:w="100" w:type="dxa"/>
+          </w:tblCellMar>
         </w:tblPrEx>
         <w:tc>
           <w:tcPr>
@@ -1072,7 +1147,7 @@
               <w:ind w:left="0" w:right="0" w:firstLine="0"/>
               <w:jc w:val="center"/>
               <w:rPr>
-                <w:rFonts w:hint="default" w:ascii="Ubuntu" w:hAnsi="Ubuntu" w:cs="Ubuntu"/>
+                <w:rFonts w:hint="default" w:ascii="Arial" w:hAnsi="Arial" w:cs="Arial"/>
                 <w:b/>
                 <w:sz w:val="28"/>
                 <w:szCs w:val="28"/>
@@ -1080,7 +1155,7 @@
             </w:pPr>
             <w:r>
               <w:rPr>
-                <w:rFonts w:hint="default" w:ascii="Ubuntu" w:hAnsi="Ubuntu" w:cs="Ubuntu"/>
+                <w:rFonts w:hint="default" w:ascii="Arial" w:hAnsi="Arial" w:cs="Arial"/>
                 <w:b/>
                 <w:sz w:val="28"/>
                 <w:szCs w:val="28"/>
@@ -1118,7 +1193,7 @@
               <w:ind w:left="0" w:right="0" w:firstLine="0"/>
               <w:jc w:val="center"/>
               <w:rPr>
-                <w:rFonts w:hint="default" w:ascii="Ubuntu" w:hAnsi="Ubuntu" w:cs="Ubuntu"/>
+                <w:rFonts w:hint="default" w:ascii="Arial" w:hAnsi="Arial" w:cs="Arial"/>
                 <w:b/>
                 <w:sz w:val="28"/>
                 <w:szCs w:val="28"/>
@@ -1126,7 +1201,7 @@
             </w:pPr>
             <w:r>
               <w:rPr>
-                <w:rFonts w:hint="default" w:ascii="Ubuntu" w:hAnsi="Ubuntu" w:cs="Ubuntu"/>
+                <w:rFonts w:hint="default" w:ascii="Arial" w:hAnsi="Arial" w:cs="Arial"/>
                 <w:b/>
                 <w:sz w:val="28"/>
                 <w:szCs w:val="28"/>
@@ -1164,7 +1239,7 @@
               <w:ind w:left="0" w:right="0" w:firstLine="0"/>
               <w:jc w:val="center"/>
               <w:rPr>
-                <w:rFonts w:hint="default" w:ascii="Ubuntu" w:hAnsi="Ubuntu" w:cs="Ubuntu"/>
+                <w:rFonts w:hint="default" w:ascii="Arial" w:hAnsi="Arial" w:cs="Arial"/>
                 <w:b/>
                 <w:sz w:val="28"/>
                 <w:szCs w:val="28"/>
@@ -1172,7 +1247,7 @@
             </w:pPr>
             <w:r>
               <w:rPr>
-                <w:rFonts w:hint="default" w:ascii="Ubuntu" w:hAnsi="Ubuntu" w:cs="Ubuntu"/>
+                <w:rFonts w:hint="default" w:ascii="Arial" w:hAnsi="Arial" w:cs="Arial"/>
                 <w:b/>
                 <w:sz w:val="28"/>
                 <w:szCs w:val="28"/>
@@ -1193,6 +1268,12 @@
             <w:insideH w:val="single" w:color="000000" w:sz="8" w:space="0"/>
             <w:insideV w:val="single" w:color="000000" w:sz="8" w:space="0"/>
           </w:tblBorders>
+          <w:tblCellMar>
+            <w:top w:w="100" w:type="dxa"/>
+            <w:left w:w="100" w:type="dxa"/>
+            <w:bottom w:w="100" w:type="dxa"/>
+            <w:right w:w="100" w:type="dxa"/>
+          </w:tblCellMar>
         </w:tblPrEx>
         <w:tc>
           <w:tcPr>
@@ -1222,14 +1303,14 @@
               <w:ind w:left="0" w:right="0" w:firstLine="0"/>
               <w:jc w:val="center"/>
               <w:rPr>
-                <w:rFonts w:hint="default" w:ascii="Ubuntu" w:hAnsi="Ubuntu" w:cs="Ubuntu"/>
+                <w:rFonts w:hint="default" w:ascii="Arial" w:hAnsi="Arial" w:cs="Arial"/>
                 <w:sz w:val="24"/>
                 <w:szCs w:val="24"/>
               </w:rPr>
             </w:pPr>
             <w:r>
               <w:rPr>
-                <w:rFonts w:hint="default" w:ascii="Ubuntu" w:hAnsi="Ubuntu" w:cs="Ubuntu"/>
+                <w:rFonts w:hint="default" w:ascii="Arial" w:hAnsi="Arial" w:cs="Arial"/>
                 <w:sz w:val="24"/>
                 <w:szCs w:val="24"/>
                 <w:rtl w:val="0"/>
@@ -1266,14 +1347,14 @@
               <w:ind w:left="0" w:right="0" w:firstLine="0"/>
               <w:jc w:val="center"/>
               <w:rPr>
-                <w:rFonts w:hint="default" w:ascii="Ubuntu" w:hAnsi="Ubuntu" w:cs="Ubuntu"/>
+                <w:rFonts w:hint="default" w:ascii="Arial" w:hAnsi="Arial" w:cs="Arial"/>
                 <w:sz w:val="24"/>
                 <w:szCs w:val="24"/>
               </w:rPr>
             </w:pPr>
             <w:r>
               <w:rPr>
-                <w:rFonts w:hint="default" w:ascii="Ubuntu" w:hAnsi="Ubuntu" w:cs="Ubuntu"/>
+                <w:rFonts w:hint="default" w:ascii="Arial" w:hAnsi="Arial" w:cs="Arial"/>
                 <w:sz w:val="24"/>
                 <w:szCs w:val="24"/>
                 <w:rtl w:val="0"/>
@@ -1310,14 +1391,14 @@
               <w:ind w:left="0" w:right="0" w:firstLine="0"/>
               <w:jc w:val="center"/>
               <w:rPr>
-                <w:rFonts w:hint="default" w:ascii="Ubuntu" w:hAnsi="Ubuntu" w:cs="Ubuntu"/>
+                <w:rFonts w:hint="default" w:ascii="Arial" w:hAnsi="Arial" w:cs="Arial"/>
                 <w:sz w:val="24"/>
                 <w:szCs w:val="24"/>
               </w:rPr>
             </w:pPr>
             <w:r>
               <w:rPr>
-                <w:rFonts w:hint="default" w:ascii="Ubuntu" w:hAnsi="Ubuntu" w:cs="Ubuntu"/>
+                <w:rFonts w:hint="default" w:ascii="Arial" w:hAnsi="Arial" w:cs="Arial"/>
                 <w:sz w:val="24"/>
                 <w:szCs w:val="24"/>
                 <w:rtl w:val="0"/>
@@ -1337,6 +1418,12 @@
             <w:insideH w:val="single" w:color="000000" w:sz="8" w:space="0"/>
             <w:insideV w:val="single" w:color="000000" w:sz="8" w:space="0"/>
           </w:tblBorders>
+          <w:tblCellMar>
+            <w:top w:w="100" w:type="dxa"/>
+            <w:left w:w="100" w:type="dxa"/>
+            <w:bottom w:w="100" w:type="dxa"/>
+            <w:right w:w="100" w:type="dxa"/>
+          </w:tblCellMar>
         </w:tblPrEx>
         <w:tc>
           <w:tcPr>
@@ -1366,7 +1453,7 @@
               <w:ind w:left="0" w:right="0" w:firstLine="0"/>
               <w:jc w:val="center"/>
               <w:rPr>
-                <w:rFonts w:hint="default" w:ascii="Ubuntu" w:hAnsi="Ubuntu" w:cs="Ubuntu"/>
+                <w:rFonts w:hint="default" w:ascii="Arial" w:hAnsi="Arial" w:cs="Arial"/>
                 <w:sz w:val="24"/>
                 <w:szCs w:val="24"/>
                 <w:rtl w:val="0"/>
@@ -1375,7 +1462,7 @@
             </w:pPr>
             <w:r>
               <w:rPr>
-                <w:rFonts w:hint="default" w:ascii="Ubuntu" w:hAnsi="Ubuntu" w:cs="Ubuntu"/>
+                <w:rFonts w:hint="default" w:ascii="Arial" w:hAnsi="Arial" w:cs="Arial"/>
                 <w:sz w:val="24"/>
                 <w:szCs w:val="24"/>
                 <w:rtl w:val="0"/>
@@ -1413,7 +1500,7 @@
               <w:ind w:left="0" w:right="0" w:firstLine="0"/>
               <w:jc w:val="center"/>
               <w:rPr>
-                <w:rFonts w:hint="default" w:ascii="Ubuntu" w:hAnsi="Ubuntu" w:cs="Ubuntu"/>
+                <w:rFonts w:hint="default" w:ascii="Arial" w:hAnsi="Arial" w:cs="Arial"/>
                 <w:sz w:val="24"/>
                 <w:szCs w:val="24"/>
                 <w:rtl w:val="0"/>
@@ -1422,7 +1509,7 @@
             </w:pPr>
             <w:r>
               <w:rPr>
-                <w:rFonts w:hint="default" w:ascii="Ubuntu" w:hAnsi="Ubuntu" w:cs="Ubuntu"/>
+                <w:rFonts w:hint="default" w:ascii="Arial" w:hAnsi="Arial" w:cs="Arial"/>
                 <w:sz w:val="24"/>
                 <w:szCs w:val="24"/>
                 <w:rtl w:val="0"/>
@@ -1460,7 +1547,7 @@
               <w:ind w:left="0" w:right="0" w:firstLine="0"/>
               <w:jc w:val="center"/>
               <w:rPr>
-                <w:rFonts w:hint="default" w:ascii="Ubuntu" w:hAnsi="Ubuntu" w:cs="Ubuntu"/>
+                <w:rFonts w:hint="default" w:ascii="Arial" w:hAnsi="Arial" w:cs="Arial"/>
                 <w:sz w:val="24"/>
                 <w:szCs w:val="24"/>
                 <w:rtl w:val="0"/>
@@ -1469,7 +1556,7 @@
             </w:pPr>
             <w:r>
               <w:rPr>
-                <w:rFonts w:hint="default" w:ascii="Ubuntu" w:hAnsi="Ubuntu" w:cs="Ubuntu"/>
+                <w:rFonts w:hint="default" w:ascii="Arial" w:hAnsi="Arial" w:cs="Arial"/>
                 <w:sz w:val="24"/>
                 <w:szCs w:val="24"/>
                 <w:rtl w:val="0"/>
@@ -1488,7 +1575,7 @@
         <w:keepLines w:val="0"/>
         <w:spacing w:before="480" w:line="276" w:lineRule="auto"/>
         <w:rPr>
-          <w:rFonts w:hint="default" w:ascii="Ubuntu" w:hAnsi="Ubuntu" w:cs="Ubuntu"/>
+          <w:rFonts w:hint="default" w:ascii="Arial" w:hAnsi="Arial" w:cs="Arial"/>
         </w:rPr>
       </w:pPr>
       <w:bookmarkStart w:id="1" w:name="_heading=h.n3okd8asxp74" w:colFirst="0" w:colLast="0"/>
@@ -1629,7 +1716,7 @@
     <w:lsdException w:qFormat="1" w:unhideWhenUsed="0" w:uiPriority="0" w:semiHidden="0" w:name="Title"/>
     <w:lsdException w:unhideWhenUsed="0" w:uiPriority="0" w:semiHidden="0" w:name="Closing"/>
     <w:lsdException w:unhideWhenUsed="0" w:uiPriority="0" w:semiHidden="0" w:name="Signature"/>
-    <w:lsdException w:unhideWhenUsed="0" w:uiPriority="0" w:name="Default Paragraph Font"/>
+    <w:lsdException w:qFormat="1" w:unhideWhenUsed="0" w:uiPriority="0" w:name="Default Paragraph Font"/>
     <w:lsdException w:unhideWhenUsed="0" w:uiPriority="0" w:semiHidden="0" w:name="Body Text"/>
     <w:lsdException w:unhideWhenUsed="0" w:uiPriority="0" w:semiHidden="0" w:name="Body Text Indent"/>
     <w:lsdException w:unhideWhenUsed="0" w:uiPriority="0" w:semiHidden="0" w:name="List Continue"/>
@@ -1667,7 +1754,7 @@
     <w:lsdException w:unhideWhenUsed="0" w:uiPriority="0" w:semiHidden="0" w:name="HTML Sample"/>
     <w:lsdException w:unhideWhenUsed="0" w:uiPriority="0" w:semiHidden="0" w:name="HTML Typewriter"/>
     <w:lsdException w:unhideWhenUsed="0" w:uiPriority="0" w:semiHidden="0" w:name="HTML Variable"/>
-    <w:lsdException w:unhideWhenUsed="0" w:uiPriority="0" w:name="Normal Table"/>
+    <w:lsdException w:qFormat="1" w:unhideWhenUsed="0" w:uiPriority="0" w:name="Normal Table"/>
     <w:lsdException w:unhideWhenUsed="0" w:uiPriority="0" w:semiHidden="0" w:name="annotation subject"/>
     <w:lsdException w:unhideWhenUsed="0" w:uiPriority="0" w:semiHidden="0" w:name="Table Simple 1"/>
     <w:lsdException w:unhideWhenUsed="0" w:uiPriority="0" w:semiHidden="0" w:name="Table Simple 2"/>
@@ -1931,11 +2018,13 @@
   <w:style w:type="character" w:default="1" w:styleId="8">
     <w:name w:val="Default Paragraph Font"/>
     <w:semiHidden/>
+    <w:qFormat/>
     <w:uiPriority w:val="0"/>
   </w:style>
   <w:style w:type="table" w:default="1" w:styleId="9">
     <w:name w:val="Normal Table"/>
     <w:semiHidden/>
+    <w:qFormat/>
     <w:uiPriority w:val="0"/>
     <w:tblPr>
       <w:tblCellMar>

</xml_diff>

<commit_message>
Iniciando resolução da issue #121
</commit_message>
<xml_diff>
--- a/Requisitos/descricao_casos_de_uso/nivel_sistema/CSU02 - AdicionarGestorDeEmpresa.docx
+++ b/Requisitos/descricao_casos_de_uso/nivel_sistema/CSU02 - AdicionarGestorDeEmpresa.docx
@@ -42,19 +42,7 @@
           <w:szCs w:val="28"/>
           <w:rtl w:val="0"/>
         </w:rPr>
-        <w:t>Adicionar Gestor d</w:t>
-      </w:r>
-      <w:bookmarkStart w:id="2" w:name="_GoBack"/>
-      <w:bookmarkEnd w:id="2"/>
-      <w:r>
-        <w:rPr>
-          <w:rFonts w:hint="default" w:ascii="Arial" w:hAnsi="Arial" w:cs="Arial"/>
-          <w:b/>
-          <w:sz w:val="28"/>
-          <w:szCs w:val="28"/>
-          <w:rtl w:val="0"/>
-        </w:rPr>
-        <w:t>e Empresa</w:t>
+        <w:t>Adicionar Gestor de Empresa</w:t>
       </w:r>
     </w:p>
     <w:p>
@@ -763,18 +751,46 @@
           </w:tcPr>
           <w:p>
             <w:pPr>
+              <w:numPr>
+                <w:ilvl w:val="0"/>
+                <w:numId w:val="1"/>
+              </w:numPr>
               <w:spacing w:before="240" w:after="240" w:line="276" w:lineRule="auto"/>
               <w:jc w:val="both"/>
               <w:rPr>
                 <w:rFonts w:hint="default" w:ascii="Arial" w:hAnsi="Arial" w:cs="Arial"/>
-              </w:rPr>
-            </w:pPr>
-            <w:r>
-              <w:rPr>
-                <w:rFonts w:hint="default" w:ascii="Arial" w:hAnsi="Arial" w:cs="Arial"/>
-                <w:rtl w:val="0"/>
-              </w:rPr>
-              <w:t xml:space="preserve">1. Ator clica no botão Adicionar Gestor em qualquer uma de suas telas, ele será direcionado para a tela </w:t>
+                <w:rtl w:val="0"/>
+              </w:rPr>
+            </w:pPr>
+            <w:r>
+              <w:rPr>
+                <w:rFonts w:hint="default" w:ascii="Arial" w:hAnsi="Arial" w:cs="Arial"/>
+                <w:rtl w:val="0"/>
+              </w:rPr>
+              <w:t xml:space="preserve">Ator clica no botão </w:t>
+            </w:r>
+            <w:r>
+              <w:rPr>
+                <w:rFonts w:hint="default" w:cs="Arial"/>
+                <w:rtl w:val="0"/>
+                <w:lang w:val="pt-BR"/>
+              </w:rPr>
+              <w:t>“Listar Pessoas”</w:t>
+            </w:r>
+            <w:r>
+              <w:rPr>
+                <w:rFonts w:hint="default" w:ascii="Arial" w:hAnsi="Arial" w:cs="Arial"/>
+                <w:rtl w:val="0"/>
+              </w:rPr>
+              <w:t xml:space="preserve"> em qualquer uma de suas telas, ele será direcionado para </w:t>
+            </w:r>
+            <w:r>
+              <w:rPr>
+                <w:rFonts w:hint="default" w:cs="Arial"/>
+                <w:rtl w:val="0"/>
+                <w:lang w:val="pt-BR"/>
+              </w:rPr>
+              <w:t xml:space="preserve">a tela </w:t>
             </w:r>
             <w:r>
               <w:rPr>
@@ -782,30 +798,85 @@
                 <w:color w:val="FF0000"/>
                 <w:rtl w:val="0"/>
               </w:rPr>
-              <w:t>30ADM - ListarGestor</w:t>
-            </w:r>
-            <w:r>
-              <w:rPr>
-                <w:rFonts w:hint="default" w:ascii="Arial" w:hAnsi="Arial" w:cs="Arial"/>
-                <w:rtl w:val="0"/>
+              <w:t>3</w:t>
+            </w:r>
+            <w:r>
+              <w:rPr>
+                <w:rFonts w:hint="default" w:cs="Arial"/>
+                <w:color w:val="FF0000"/>
+                <w:rtl w:val="0"/>
+                <w:lang w:val="pt-BR"/>
+              </w:rPr>
+              <w:t>0</w:t>
+            </w:r>
+            <w:r>
+              <w:rPr>
+                <w:rFonts w:hint="default" w:ascii="Arial" w:hAnsi="Arial" w:cs="Arial"/>
+                <w:color w:val="FF0000"/>
+                <w:rtl w:val="0"/>
+              </w:rPr>
+              <w:t xml:space="preserve">ADM </w:t>
+            </w:r>
+            <w:r>
+              <w:rPr>
+                <w:rFonts w:hint="default" w:cs="Arial"/>
+                <w:color w:val="FF0000"/>
+                <w:rtl w:val="0"/>
+                <w:lang w:val="pt-BR"/>
+              </w:rPr>
+              <w:t>- ListarPessoas</w:t>
+            </w:r>
+            <w:r>
+              <w:rPr>
+                <w:rFonts w:hint="default" w:cs="Arial"/>
+                <w:rtl w:val="0"/>
+                <w:lang w:val="pt-BR"/>
               </w:rPr>
               <w:t>;</w:t>
             </w:r>
           </w:p>
           <w:p>
             <w:pPr>
+              <w:numPr>
+                <w:ilvl w:val="0"/>
+                <w:numId w:val="1"/>
+              </w:numPr>
               <w:spacing w:before="240" w:after="240" w:line="276" w:lineRule="auto"/>
               <w:jc w:val="both"/>
               <w:rPr>
                 <w:rFonts w:hint="default" w:ascii="Arial" w:hAnsi="Arial" w:cs="Arial"/>
-              </w:rPr>
-            </w:pPr>
-            <w:r>
-              <w:rPr>
-                <w:rFonts w:hint="default" w:ascii="Arial" w:hAnsi="Arial" w:cs="Arial"/>
-                <w:rtl w:val="0"/>
-              </w:rPr>
-              <w:t xml:space="preserve">2.  Ator clica no botão Novo Gestor, ele será direcionado para a tela </w:t>
+                <w:rtl w:val="0"/>
+              </w:rPr>
+            </w:pPr>
+            <w:r>
+              <w:rPr>
+                <w:rFonts w:hint="default" w:cs="Arial"/>
+                <w:rtl w:val="0"/>
+                <w:lang w:val="pt-BR"/>
+              </w:rPr>
+              <w:t>Ator clica no ícone de lápis na linha da pessoa que deseja alterar, sendo direcionado para um</w:t>
+            </w:r>
+            <w:r>
+              <w:rPr>
+                <w:rFonts w:hint="default" w:ascii="Arial" w:hAnsi="Arial" w:cs="Arial"/>
+                <w:rtl w:val="0"/>
+              </w:rPr>
+              <w:t>a tela</w:t>
+            </w:r>
+            <w:r>
+              <w:rPr>
+                <w:rFonts w:hint="default" w:cs="Arial"/>
+                <w:rtl w:val="0"/>
+                <w:lang w:val="pt-BR"/>
+              </w:rPr>
+              <w:t xml:space="preserve"> semelhante à</w:t>
+            </w:r>
+            <w:r>
+              <w:rPr>
+                <w:rFonts w:hint="default" w:ascii="Arial" w:hAnsi="Arial" w:cs="Arial"/>
+                <w:rtl w:val="0"/>
+              </w:rPr>
+              <w:t xml:space="preserve"> </w:t>
             </w:r>
             <w:r>
               <w:rPr>
@@ -813,7 +884,42 @@
                 <w:color w:val="FF0000"/>
                 <w:rtl w:val="0"/>
               </w:rPr>
-              <w:t>31ADM - NovoGestor</w:t>
+              <w:t>3</w:t>
+            </w:r>
+            <w:r>
+              <w:rPr>
+                <w:rFonts w:hint="default" w:cs="Arial"/>
+                <w:color w:val="FF0000"/>
+                <w:rtl w:val="0"/>
+                <w:lang w:val="pt-BR"/>
+              </w:rPr>
+              <w:t>1</w:t>
+            </w:r>
+            <w:r>
+              <w:rPr>
+                <w:rFonts w:hint="default" w:ascii="Arial" w:hAnsi="Arial" w:cs="Arial"/>
+                <w:color w:val="FF0000"/>
+                <w:rtl w:val="0"/>
+              </w:rPr>
+              <w:t xml:space="preserve">ADM </w:t>
+            </w:r>
+            <w:r>
+              <w:rPr>
+                <w:rFonts w:hint="default" w:cs="Arial"/>
+                <w:color w:val="FF0000"/>
+                <w:rtl w:val="0"/>
+                <w:lang w:val="pt-BR"/>
+              </w:rPr>
+              <w:t xml:space="preserve">- NovaPessoa </w:t>
+            </w:r>
+            <w:r>
+              <w:rPr>
+                <w:rFonts w:hint="default" w:cs="Arial"/>
+                <w:color w:val="auto"/>
+                <w:rtl w:val="0"/>
+                <w:lang w:val="pt-BR"/>
+              </w:rPr>
+              <w:t>com os dados da pessoa já preenchidos</w:t>
             </w:r>
             <w:r>
               <w:rPr>
@@ -825,6 +931,10 @@
           </w:p>
           <w:p>
             <w:pPr>
+              <w:numPr>
+                <w:ilvl w:val="0"/>
+                <w:numId w:val="1"/>
+              </w:numPr>
               <w:spacing w:before="240" w:after="240" w:line="276" w:lineRule="auto"/>
               <w:jc w:val="both"/>
               <w:rPr>
@@ -833,14 +943,19 @@
             </w:pPr>
             <w:r>
               <w:rPr>
-                <w:rFonts w:hint="default" w:ascii="Arial" w:hAnsi="Arial" w:cs="Arial"/>
-                <w:rtl w:val="0"/>
-              </w:rPr>
-              <w:t>3. Ator preenche os campos necessários: Nome, CPF, Senha, Empresa;</w:t>
-            </w:r>
-          </w:p>
-          <w:p>
-            <w:pPr>
+                <w:rFonts w:hint="default" w:cs="Arial"/>
+                <w:rtl w:val="0"/>
+                <w:lang w:val="pt-BR"/>
+              </w:rPr>
+              <w:t>Ator seleciona o tipo de Pessoa no dropdown;</w:t>
+            </w:r>
+          </w:p>
+          <w:p>
+            <w:pPr>
+              <w:numPr>
+                <w:ilvl w:val="0"/>
+                <w:numId w:val="1"/>
+              </w:numPr>
               <w:spacing w:before="240" w:after="240" w:line="276" w:lineRule="auto"/>
               <w:jc w:val="both"/>
               <w:rPr>
@@ -852,7 +967,86 @@
                 <w:rFonts w:hint="default" w:ascii="Arial" w:hAnsi="Arial" w:cs="Arial"/>
                 <w:rtl w:val="0"/>
               </w:rPr>
-              <w:t>4. Ator clica no botão Cadastrar.</w:t>
+              <w:t xml:space="preserve"> Ator clica no botão </w:t>
+            </w:r>
+            <w:r>
+              <w:rPr>
+                <w:rFonts w:hint="default" w:cs="Arial"/>
+                <w:rtl w:val="0"/>
+                <w:lang w:val="pt-BR"/>
+              </w:rPr>
+              <w:t>“Salvar”</w:t>
+            </w:r>
+            <w:r>
+              <w:rPr>
+                <w:rFonts w:hint="default" w:ascii="Arial" w:hAnsi="Arial" w:cs="Arial"/>
+                <w:rtl w:val="0"/>
+              </w:rPr>
+              <w:t xml:space="preserve">, ele será </w:t>
+            </w:r>
+            <w:r>
+              <w:rPr>
+                <w:rFonts w:hint="default" w:cs="Arial"/>
+                <w:rtl w:val="0"/>
+                <w:lang w:val="pt-BR"/>
+              </w:rPr>
+              <w:t>re</w:t>
+            </w:r>
+            <w:r>
+              <w:rPr>
+                <w:rFonts w:hint="default" w:ascii="Arial" w:hAnsi="Arial" w:cs="Arial"/>
+                <w:rtl w:val="0"/>
+              </w:rPr>
+              <w:t>direcionado para a tela</w:t>
+            </w:r>
+            <w:r>
+              <w:rPr>
+                <w:rFonts w:hint="default" w:cs="Arial"/>
+                <w:rtl w:val="0"/>
+                <w:lang w:val="pt-BR"/>
+              </w:rPr>
+              <w:t xml:space="preserve"> </w:t>
+            </w:r>
+            <w:r>
+              <w:rPr>
+                <w:rFonts w:hint="default" w:ascii="Arial" w:hAnsi="Arial" w:cs="Arial"/>
+                <w:color w:val="FF0000"/>
+                <w:rtl w:val="0"/>
+              </w:rPr>
+              <w:t>3</w:t>
+            </w:r>
+            <w:r>
+              <w:rPr>
+                <w:rFonts w:hint="default" w:cs="Arial"/>
+                <w:color w:val="FF0000"/>
+                <w:rtl w:val="0"/>
+                <w:lang w:val="pt-BR"/>
+              </w:rPr>
+              <w:t>0</w:t>
+            </w:r>
+            <w:r>
+              <w:rPr>
+                <w:rFonts w:hint="default" w:ascii="Arial" w:hAnsi="Arial" w:cs="Arial"/>
+                <w:color w:val="FF0000"/>
+                <w:rtl w:val="0"/>
+              </w:rPr>
+              <w:t xml:space="preserve">ADM </w:t>
+            </w:r>
+            <w:r>
+              <w:rPr>
+                <w:rFonts w:hint="default" w:cs="Arial"/>
+                <w:color w:val="FF0000"/>
+                <w:rtl w:val="0"/>
+                <w:lang w:val="pt-BR"/>
+              </w:rPr>
+              <w:t>- ListarPessoas</w:t>
+            </w:r>
+            <w:r>
+              <w:rPr>
+                <w:rFonts w:hint="default" w:ascii="Arial" w:hAnsi="Arial" w:cs="Arial"/>
+                <w:rtl w:val="0"/>
+              </w:rPr>
+              <w:t>;</w:t>
             </w:r>
           </w:p>
         </w:tc>
@@ -967,14 +1161,39 @@
                 <w:b/>
                 <w:rtl w:val="0"/>
               </w:rPr>
-              <w:t xml:space="preserve">Linha 3: </w:t>
-            </w:r>
-            <w:r>
-              <w:rPr>
-                <w:rFonts w:hint="default" w:ascii="Arial" w:hAnsi="Arial" w:cs="Arial"/>
-                <w:rtl w:val="0"/>
-              </w:rPr>
-              <w:t>Ator preenche os campos com dados inválidos</w:t>
+              <w:t xml:space="preserve">Linha </w:t>
+            </w:r>
+            <w:r>
+              <w:rPr>
+                <w:rFonts w:hint="default" w:cs="Arial"/>
+                <w:b/>
+                <w:rtl w:val="0"/>
+                <w:lang w:val="pt-BR"/>
+              </w:rPr>
+              <w:t>4</w:t>
+            </w:r>
+            <w:r>
+              <w:rPr>
+                <w:rFonts w:hint="default" w:ascii="Arial" w:hAnsi="Arial" w:cs="Arial"/>
+                <w:b/>
+                <w:rtl w:val="0"/>
+              </w:rPr>
+              <w:t xml:space="preserve">: </w:t>
+            </w:r>
+            <w:r>
+              <w:rPr>
+                <w:rFonts w:hint="default" w:ascii="Arial" w:hAnsi="Arial" w:cs="Arial"/>
+                <w:rtl w:val="0"/>
+              </w:rPr>
+              <w:t xml:space="preserve">Ator </w:t>
+            </w:r>
+            <w:r>
+              <w:rPr>
+                <w:rFonts w:hint="default" w:cs="Arial"/>
+                <w:rtl w:val="0"/>
+                <w:lang w:val="pt-BR"/>
+              </w:rPr>
+              <w:t>clica no botão “Cancelar”</w:t>
             </w:r>
             <w:r>
               <w:rPr>
@@ -982,14 +1201,78 @@
                 <w:rtl w:val="0"/>
                 <w:lang w:val="pt-PT"/>
               </w:rPr>
-              <w:t>. Sistema exibe mensagem “Dados inválidos”, exibe os campos que estão com problemas</w:t>
-            </w:r>
-            <w:r>
-              <w:rPr>
-                <w:rFonts w:hint="default" w:ascii="Arial" w:hAnsi="Arial" w:cs="Arial"/>
-                <w:rtl w:val="0"/>
-              </w:rPr>
-              <w:t xml:space="preserve"> e volta ao passo 3.</w:t>
+              <w:t xml:space="preserve">, </w:t>
+            </w:r>
+            <w:r>
+              <w:rPr>
+                <w:rFonts w:hint="default" w:ascii="Arial" w:hAnsi="Arial" w:cs="Arial"/>
+                <w:rtl w:val="0"/>
+              </w:rPr>
+              <w:t xml:space="preserve">ele será </w:t>
+            </w:r>
+            <w:r>
+              <w:rPr>
+                <w:rFonts w:hint="default" w:cs="Arial"/>
+                <w:rtl w:val="0"/>
+                <w:lang w:val="pt-BR"/>
+              </w:rPr>
+              <w:t>re</w:t>
+            </w:r>
+            <w:r>
+              <w:rPr>
+                <w:rFonts w:hint="default" w:ascii="Arial" w:hAnsi="Arial" w:cs="Arial"/>
+                <w:rtl w:val="0"/>
+              </w:rPr>
+              <w:t>direcionado para a tela</w:t>
+            </w:r>
+            <w:r>
+              <w:rPr>
+                <w:rFonts w:hint="default" w:cs="Arial"/>
+                <w:rtl w:val="0"/>
+                <w:lang w:val="pt-BR"/>
+              </w:rPr>
+              <w:t xml:space="preserve"> </w:t>
+            </w:r>
+            <w:r>
+              <w:rPr>
+                <w:rFonts w:hint="default" w:ascii="Arial" w:hAnsi="Arial" w:cs="Arial"/>
+                <w:color w:val="FF0000"/>
+                <w:rtl w:val="0"/>
+              </w:rPr>
+              <w:t>3</w:t>
+            </w:r>
+            <w:r>
+              <w:rPr>
+                <w:rFonts w:hint="default" w:cs="Arial"/>
+                <w:color w:val="FF0000"/>
+                <w:rtl w:val="0"/>
+                <w:lang w:val="pt-BR"/>
+              </w:rPr>
+              <w:t>0</w:t>
+            </w:r>
+            <w:r>
+              <w:rPr>
+                <w:rFonts w:hint="default" w:ascii="Arial" w:hAnsi="Arial" w:cs="Arial"/>
+                <w:color w:val="FF0000"/>
+                <w:rtl w:val="0"/>
+              </w:rPr>
+              <w:t xml:space="preserve">ADM </w:t>
+            </w:r>
+            <w:r>
+              <w:rPr>
+                <w:rFonts w:hint="default" w:cs="Arial"/>
+                <w:color w:val="FF0000"/>
+                <w:rtl w:val="0"/>
+                <w:lang w:val="pt-BR"/>
+              </w:rPr>
+              <w:t>- ListarPessoas</w:t>
+            </w:r>
+            <w:r>
+              <w:rPr>
+                <w:rFonts w:hint="default" w:ascii="Arial" w:hAnsi="Arial" w:cs="Arial"/>
+                <w:rtl w:val="0"/>
+              </w:rPr>
+              <w:t>;</w:t>
             </w:r>
           </w:p>
         </w:tc>
@@ -1350,6 +1633,7 @@
                 <w:rFonts w:hint="default" w:ascii="Arial" w:hAnsi="Arial" w:cs="Arial"/>
                 <w:sz w:val="24"/>
                 <w:szCs w:val="24"/>
+                <w:lang w:val="pt-BR"/>
               </w:rPr>
             </w:pPr>
             <w:r>
@@ -1360,6 +1644,16 @@
                 <w:rtl w:val="0"/>
               </w:rPr>
               <w:t>Liliane</w:t>
+            </w:r>
+            <w:r>
+              <w:rPr>
+                <w:rFonts w:hint="default" w:cs="Arial"/>
+                <w:sz w:val="24"/>
+                <w:szCs w:val="24"/>
+                <w:rtl w:val="0"/>
+                <w:lang w:val="pt-BR"/>
+              </w:rPr>
+              <w:t xml:space="preserve"> Costa</w:t>
             </w:r>
           </w:p>
         </w:tc>
@@ -1515,7 +1809,27 @@
                 <w:rtl w:val="0"/>
                 <w:lang w:val="pt-PT"/>
               </w:rPr>
-              <w:t>Daniel Santos</w:t>
+              <w:t xml:space="preserve">Daniel </w:t>
+            </w:r>
+            <w:r>
+              <w:rPr>
+                <w:rFonts w:hint="default" w:cs="Arial"/>
+                <w:sz w:val="24"/>
+                <w:szCs w:val="24"/>
+                <w:rtl w:val="0"/>
+                <w:lang w:val="pt-BR"/>
+              </w:rPr>
+              <w:t xml:space="preserve">dos </w:t>
+            </w:r>
+            <w:r>
+              <w:rPr>
+                <w:rFonts w:hint="default" w:ascii="Arial" w:hAnsi="Arial" w:cs="Arial"/>
+                <w:sz w:val="24"/>
+                <w:szCs w:val="24"/>
+                <w:rtl w:val="0"/>
+                <w:lang w:val="pt-PT"/>
+              </w:rPr>
+              <w:t>Santos</w:t>
             </w:r>
           </w:p>
         </w:tc>
@@ -1564,6 +1878,167 @@
               </w:rPr>
               <w:t>Revisão</w:t>
             </w:r>
+          </w:p>
+        </w:tc>
+      </w:tr>
+      <w:tr>
+        <w:tblPrEx>
+          <w:tblBorders>
+            <w:top w:val="single" w:color="000000" w:sz="8" w:space="0"/>
+            <w:left w:val="single" w:color="000000" w:sz="8" w:space="0"/>
+            <w:bottom w:val="single" w:color="000000" w:sz="8" w:space="0"/>
+            <w:right w:val="single" w:color="000000" w:sz="8" w:space="0"/>
+            <w:insideH w:val="single" w:color="000000" w:sz="8" w:space="0"/>
+            <w:insideV w:val="single" w:color="000000" w:sz="8" w:space="0"/>
+          </w:tblBorders>
+          <w:tblCellMar>
+            <w:top w:w="100" w:type="dxa"/>
+            <w:left w:w="100" w:type="dxa"/>
+            <w:bottom w:w="100" w:type="dxa"/>
+            <w:right w:w="100" w:type="dxa"/>
+          </w:tblCellMar>
+        </w:tblPrEx>
+        <w:tc>
+          <w:tcPr>
+            <w:shd w:val="clear" w:color="auto" w:fill="auto"/>
+            <w:tcMar>
+              <w:top w:w="100" w:type="dxa"/>
+              <w:left w:w="100" w:type="dxa"/>
+              <w:bottom w:w="100" w:type="dxa"/>
+              <w:right w:w="100" w:type="dxa"/>
+            </w:tcMar>
+            <w:vAlign w:val="top"/>
+          </w:tcPr>
+          <w:p>
+            <w:pPr>
+              <w:keepNext w:val="0"/>
+              <w:keepLines w:val="0"/>
+              <w:widowControl w:val="0"/>
+              <w:pBdr>
+                <w:top w:val="none" w:color="auto" w:sz="0" w:space="0"/>
+                <w:left w:val="none" w:color="auto" w:sz="0" w:space="0"/>
+                <w:bottom w:val="none" w:color="auto" w:sz="0" w:space="0"/>
+                <w:right w:val="none" w:color="auto" w:sz="0" w:space="0"/>
+                <w:between w:val="none" w:color="auto" w:sz="0" w:space="0"/>
+              </w:pBdr>
+              <w:shd w:val="clear" w:fill="auto"/>
+              <w:spacing w:before="0" w:after="0" w:line="240" w:lineRule="auto"/>
+              <w:ind w:left="0" w:right="0" w:firstLine="0"/>
+              <w:jc w:val="center"/>
+              <w:rPr>
+                <w:rFonts w:hint="default" w:ascii="Arial" w:hAnsi="Arial" w:cs="Arial"/>
+                <w:sz w:val="24"/>
+                <w:szCs w:val="24"/>
+                <w:rtl w:val="0"/>
+                <w:lang w:val="pt-BR"/>
+              </w:rPr>
+            </w:pPr>
+            <w:r>
+              <w:rPr>
+                <w:rFonts w:hint="default" w:cs="Arial"/>
+                <w:sz w:val="24"/>
+                <w:szCs w:val="24"/>
+                <w:rtl w:val="0"/>
+                <w:lang w:val="pt-BR"/>
+              </w:rPr>
+              <w:t>04/01/2021</w:t>
+            </w:r>
+          </w:p>
+        </w:tc>
+        <w:tc>
+          <w:tcPr>
+            <w:shd w:val="clear" w:color="auto" w:fill="auto"/>
+            <w:tcMar>
+              <w:top w:w="100" w:type="dxa"/>
+              <w:left w:w="100" w:type="dxa"/>
+              <w:bottom w:w="100" w:type="dxa"/>
+              <w:right w:w="100" w:type="dxa"/>
+            </w:tcMar>
+            <w:vAlign w:val="top"/>
+          </w:tcPr>
+          <w:p>
+            <w:pPr>
+              <w:keepNext w:val="0"/>
+              <w:keepLines w:val="0"/>
+              <w:widowControl w:val="0"/>
+              <w:pBdr>
+                <w:top w:val="none" w:color="auto" w:sz="0" w:space="0"/>
+                <w:left w:val="none" w:color="auto" w:sz="0" w:space="0"/>
+                <w:bottom w:val="none" w:color="auto" w:sz="0" w:space="0"/>
+                <w:right w:val="none" w:color="auto" w:sz="0" w:space="0"/>
+                <w:between w:val="none" w:color="auto" w:sz="0" w:space="0"/>
+              </w:pBdr>
+              <w:shd w:val="clear" w:fill="auto"/>
+              <w:spacing w:before="0" w:after="0" w:line="240" w:lineRule="auto"/>
+              <w:ind w:left="0" w:right="0" w:firstLine="0"/>
+              <w:jc w:val="center"/>
+              <w:rPr>
+                <w:rFonts w:hint="default" w:ascii="Arial" w:hAnsi="Arial" w:cs="Arial"/>
+                <w:sz w:val="24"/>
+                <w:szCs w:val="24"/>
+                <w:rtl w:val="0"/>
+                <w:lang w:val="pt-BR"/>
+              </w:rPr>
+            </w:pPr>
+            <w:r>
+              <w:rPr>
+                <w:rFonts w:hint="default" w:cs="Arial"/>
+                <w:sz w:val="24"/>
+                <w:szCs w:val="24"/>
+                <w:rtl w:val="0"/>
+                <w:lang w:val="pt-BR"/>
+              </w:rPr>
+              <w:t>Liliane Costa</w:t>
+            </w:r>
+          </w:p>
+        </w:tc>
+        <w:tc>
+          <w:tcPr>
+            <w:shd w:val="clear" w:color="auto" w:fill="auto"/>
+            <w:tcMar>
+              <w:top w:w="100" w:type="dxa"/>
+              <w:left w:w="100" w:type="dxa"/>
+              <w:bottom w:w="100" w:type="dxa"/>
+              <w:right w:w="100" w:type="dxa"/>
+            </w:tcMar>
+            <w:vAlign w:val="top"/>
+          </w:tcPr>
+          <w:p>
+            <w:pPr>
+              <w:keepNext w:val="0"/>
+              <w:keepLines w:val="0"/>
+              <w:widowControl w:val="0"/>
+              <w:pBdr>
+                <w:top w:val="none" w:color="auto" w:sz="0" w:space="0"/>
+                <w:left w:val="none" w:color="auto" w:sz="0" w:space="0"/>
+                <w:bottom w:val="none" w:color="auto" w:sz="0" w:space="0"/>
+                <w:right w:val="none" w:color="auto" w:sz="0" w:space="0"/>
+                <w:between w:val="none" w:color="auto" w:sz="0" w:space="0"/>
+              </w:pBdr>
+              <w:shd w:val="clear" w:fill="auto"/>
+              <w:spacing w:before="0" w:after="0" w:line="240" w:lineRule="auto"/>
+              <w:ind w:left="0" w:right="0" w:firstLine="0"/>
+              <w:jc w:val="center"/>
+              <w:rPr>
+                <w:rFonts w:hint="default" w:ascii="Arial" w:hAnsi="Arial" w:cs="Arial"/>
+                <w:sz w:val="24"/>
+                <w:szCs w:val="24"/>
+                <w:rtl w:val="0"/>
+                <w:lang w:val="pt-BR"/>
+              </w:rPr>
+            </w:pPr>
+            <w:r>
+              <w:rPr>
+                <w:rFonts w:hint="default" w:cs="Arial"/>
+                <w:sz w:val="24"/>
+                <w:szCs w:val="24"/>
+                <w:rtl w:val="0"/>
+                <w:lang w:val="pt-BR"/>
+              </w:rPr>
+              <w:t>Atualização</w:t>
+            </w:r>
+            <w:bookmarkStart w:id="2" w:name="_GoBack"/>
+            <w:bookmarkEnd w:id="2"/>
           </w:p>
         </w:tc>
       </w:tr>
@@ -1641,6 +2116,31 @@
 </w:footnotes>
 </file>
 
+<file path=word/numbering.xml><?xml version="1.0" encoding="utf-8"?>
+<w:numbering xmlns:wpc="http://schemas.microsoft.com/office/word/2010/wordprocessingCanvas" xmlns:mc="http://schemas.openxmlformats.org/markup-compatibility/2006" xmlns:o="urn:schemas-microsoft-com:office:office" xmlns:r="http://schemas.openxmlformats.org/officeDocument/2006/relationships" xmlns:m="http://schemas.openxmlformats.org/officeDocument/2006/math" xmlns:v="urn:schemas-microsoft-com:vml" xmlns:wp14="http://schemas.microsoft.com/office/word/2010/wordprocessingDrawing" xmlns:wp="http://schemas.openxmlformats.org/drawingml/2006/wordprocessingDrawing" xmlns:w10="urn:schemas-microsoft-com:office:word" xmlns:w="http://schemas.openxmlformats.org/wordprocessingml/2006/main" xmlns:w14="http://schemas.microsoft.com/office/word/2010/wordml" xmlns:wpg="http://schemas.microsoft.com/office/word/2010/wordprocessingGroup" xmlns:wpi="http://schemas.microsoft.com/office/word/2010/wordprocessingInk" xmlns:wne="http://schemas.microsoft.com/office/word/2006/wordml" xmlns:wps="http://schemas.microsoft.com/office/word/2010/wordprocessingShape" xmlns:wpsCustomData="http://www.wps.cn/officeDocument/2013/wpsCustomData" mc:Ignorable="w14 wp14">
+  <w:abstractNum w:abstractNumId="0">
+    <w:nsid w:val="E3B144E0"/>
+    <w:multiLevelType w:val="singleLevel"/>
+    <w:tmpl w:val="E3B144E0"/>
+    <w:lvl w:ilvl="0" w:tentative="0">
+      <w:start w:val="1"/>
+      <w:numFmt w:val="decimal"/>
+      <w:suff w:val="space"/>
+      <w:lvlText w:val="%1."/>
+      <w:lvlJc w:val="left"/>
+      <w:rPr>
+        <w:rFonts w:hint="default"/>
+        <w:b/>
+        <w:bCs/>
+      </w:rPr>
+    </w:lvl>
+  </w:abstractNum>
+  <w:num w:numId="1">
+    <w:abstractNumId w:val="0"/>
+  </w:num>
+</w:numbering>
+</file>
+
 <file path=word/styles.xml><?xml version="1.0" encoding="utf-8"?>
 <w:styles xmlns:mc="http://schemas.openxmlformats.org/markup-compatibility/2006" xmlns:o="urn:schemas-microsoft-com:office:office" xmlns:r="http://schemas.openxmlformats.org/officeDocument/2006/relationships" xmlns:m="http://schemas.openxmlformats.org/officeDocument/2006/math" xmlns:v="urn:schemas-microsoft-com:vml" xmlns:w="http://schemas.openxmlformats.org/wordprocessingml/2006/main" xmlns:w14="http://schemas.microsoft.com/office/word/2010/wordml" xmlns:w10="urn:schemas-microsoft-com:office:word" xmlns:sl="http://schemas.openxmlformats.org/schemaLibrary/2006/main" xmlns:wpsCustomData="http://www.wps.cn/officeDocument/2013/wpsCustomData" mc:Ignorable="w14">
   <w:docDefaults>
@@ -1649,6 +2149,7 @@
         <w:rFonts w:ascii="Arial" w:hAnsi="Arial" w:eastAsia="Arial" w:cs="Arial"/>
       </w:rPr>
     </w:rPrDefault>
+    <w:pPrDefault/>
   </w:docDefaults>
   <w:latentStyles w:count="260" w:defQFormat="0" w:defUnhideWhenUsed="1" w:defSemiHidden="1" w:defUIPriority="99" w:defLockedState="0">
     <w:lsdException w:qFormat="1" w:unhideWhenUsed="0" w:uiPriority="0" w:semiHidden="0" w:name="Normal"/>
@@ -1801,104 +2302,6 @@
     <w:lsdException w:unhideWhenUsed="0" w:uiPriority="0" w:semiHidden="0" w:name="Balloon Text"/>
     <w:lsdException w:unhideWhenUsed="0" w:uiPriority="0" w:semiHidden="0" w:name="Table Grid"/>
     <w:lsdException w:unhideWhenUsed="0" w:uiPriority="0" w:semiHidden="0" w:name="Table Theme"/>
-    <w:lsdException w:unhideWhenUsed="0" w:uiPriority="60" w:semiHidden="0" w:name="Light Shading"/>
-    <w:lsdException w:unhideWhenUsed="0" w:uiPriority="61" w:semiHidden="0" w:name="Light List"/>
-    <w:lsdException w:unhideWhenUsed="0" w:uiPriority="62" w:semiHidden="0" w:name="Light Grid"/>
-    <w:lsdException w:unhideWhenUsed="0" w:uiPriority="63" w:semiHidden="0" w:name="Medium Shading 1"/>
-    <w:lsdException w:unhideWhenUsed="0" w:uiPriority="64" w:semiHidden="0" w:name="Medium Shading 2"/>
-    <w:lsdException w:unhideWhenUsed="0" w:uiPriority="65" w:semiHidden="0" w:name="Medium List 1"/>
-    <w:lsdException w:unhideWhenUsed="0" w:uiPriority="66" w:semiHidden="0" w:name="Medium List 2"/>
-    <w:lsdException w:unhideWhenUsed="0" w:uiPriority="67" w:semiHidden="0" w:name="Medium Grid 1"/>
-    <w:lsdException w:unhideWhenUsed="0" w:uiPriority="68" w:semiHidden="0" w:name="Medium Grid 2"/>
-    <w:lsdException w:unhideWhenUsed="0" w:uiPriority="69" w:semiHidden="0" w:name="Medium Grid 3"/>
-    <w:lsdException w:unhideWhenUsed="0" w:uiPriority="70" w:semiHidden="0" w:name="Dark List"/>
-    <w:lsdException w:unhideWhenUsed="0" w:uiPriority="71" w:semiHidden="0" w:name="Colorful Shading"/>
-    <w:lsdException w:unhideWhenUsed="0" w:uiPriority="72" w:semiHidden="0" w:name="Colorful List"/>
-    <w:lsdException w:unhideWhenUsed="0" w:uiPriority="73" w:semiHidden="0" w:name="Colorful Grid"/>
-    <w:lsdException w:unhideWhenUsed="0" w:uiPriority="60" w:semiHidden="0" w:name="Light Shading Accent 1"/>
-    <w:lsdException w:unhideWhenUsed="0" w:uiPriority="61" w:semiHidden="0" w:name="Light List Accent 1"/>
-    <w:lsdException w:unhideWhenUsed="0" w:uiPriority="62" w:semiHidden="0" w:name="Light Grid Accent 1"/>
-    <w:lsdException w:unhideWhenUsed="0" w:uiPriority="63" w:semiHidden="0" w:name="Medium Shading 1 Accent 1"/>
-    <w:lsdException w:unhideWhenUsed="0" w:uiPriority="64" w:semiHidden="0" w:name="Medium Shading 2 Accent 1"/>
-    <w:lsdException w:unhideWhenUsed="0" w:uiPriority="65" w:semiHidden="0" w:name="Medium List 1 Accent 1"/>
-    <w:lsdException w:unhideWhenUsed="0" w:uiPriority="66" w:semiHidden="0" w:name="Medium List 2 Accent 1"/>
-    <w:lsdException w:unhideWhenUsed="0" w:uiPriority="67" w:semiHidden="0" w:name="Medium Grid 1 Accent 1"/>
-    <w:lsdException w:unhideWhenUsed="0" w:uiPriority="68" w:semiHidden="0" w:name="Medium Grid 2 Accent 1"/>
-    <w:lsdException w:unhideWhenUsed="0" w:uiPriority="69" w:semiHidden="0" w:name="Medium Grid 3 Accent 1"/>
-    <w:lsdException w:unhideWhenUsed="0" w:uiPriority="70" w:semiHidden="0" w:name="Dark List Accent 1"/>
-    <w:lsdException w:unhideWhenUsed="0" w:uiPriority="71" w:semiHidden="0" w:name="Colorful Shading Accent 1"/>
-    <w:lsdException w:unhideWhenUsed="0" w:uiPriority="72" w:semiHidden="0" w:name="Colorful List Accent 1"/>
-    <w:lsdException w:unhideWhenUsed="0" w:uiPriority="73" w:semiHidden="0" w:name="Colorful Grid Accent 1"/>
-    <w:lsdException w:unhideWhenUsed="0" w:uiPriority="60" w:semiHidden="0" w:name="Light Shading Accent 2"/>
-    <w:lsdException w:unhideWhenUsed="0" w:uiPriority="61" w:semiHidden="0" w:name="Light List Accent 2"/>
-    <w:lsdException w:unhideWhenUsed="0" w:uiPriority="62" w:semiHidden="0" w:name="Light Grid Accent 2"/>
-    <w:lsdException w:unhideWhenUsed="0" w:uiPriority="63" w:semiHidden="0" w:name="Medium Shading 1 Accent 2"/>
-    <w:lsdException w:unhideWhenUsed="0" w:uiPriority="64" w:semiHidden="0" w:name="Medium Shading 2 Accent 2"/>
-    <w:lsdException w:unhideWhenUsed="0" w:uiPriority="65" w:semiHidden="0" w:name="Medium List 1 Accent 2"/>
-    <w:lsdException w:unhideWhenUsed="0" w:uiPriority="66" w:semiHidden="0" w:name="Medium List 2 Accent 2"/>
-    <w:lsdException w:unhideWhenUsed="0" w:uiPriority="67" w:semiHidden="0" w:name="Medium Grid 1 Accent 2"/>
-    <w:lsdException w:unhideWhenUsed="0" w:uiPriority="68" w:semiHidden="0" w:name="Medium Grid 2 Accent 2"/>
-    <w:lsdException w:unhideWhenUsed="0" w:uiPriority="69" w:semiHidden="0" w:name="Medium Grid 3 Accent 2"/>
-    <w:lsdException w:unhideWhenUsed="0" w:uiPriority="70" w:semiHidden="0" w:name="Dark List Accent 2"/>
-    <w:lsdException w:unhideWhenUsed="0" w:uiPriority="71" w:semiHidden="0" w:name="Colorful Shading Accent 2"/>
-    <w:lsdException w:unhideWhenUsed="0" w:uiPriority="72" w:semiHidden="0" w:name="Colorful List Accent 2"/>
-    <w:lsdException w:unhideWhenUsed="0" w:uiPriority="73" w:semiHidden="0" w:name="Colorful Grid Accent 2"/>
-    <w:lsdException w:unhideWhenUsed="0" w:uiPriority="60" w:semiHidden="0" w:name="Light Shading Accent 3"/>
-    <w:lsdException w:unhideWhenUsed="0" w:uiPriority="61" w:semiHidden="0" w:name="Light List Accent 3"/>
-    <w:lsdException w:unhideWhenUsed="0" w:uiPriority="62" w:semiHidden="0" w:name="Light Grid Accent 3"/>
-    <w:lsdException w:unhideWhenUsed="0" w:uiPriority="63" w:semiHidden="0" w:name="Medium Shading 1 Accent 3"/>
-    <w:lsdException w:unhideWhenUsed="0" w:uiPriority="64" w:semiHidden="0" w:name="Medium Shading 2 Accent 3"/>
-    <w:lsdException w:unhideWhenUsed="0" w:uiPriority="65" w:semiHidden="0" w:name="Medium List 1 Accent 3"/>
-    <w:lsdException w:unhideWhenUsed="0" w:uiPriority="66" w:semiHidden="0" w:name="Medium List 2 Accent 3"/>
-    <w:lsdException w:unhideWhenUsed="0" w:uiPriority="67" w:semiHidden="0" w:name="Medium Grid 1 Accent 3"/>
-    <w:lsdException w:unhideWhenUsed="0" w:uiPriority="68" w:semiHidden="0" w:name="Medium Grid 2 Accent 3"/>
-    <w:lsdException w:unhideWhenUsed="0" w:uiPriority="69" w:semiHidden="0" w:name="Medium Grid 3 Accent 3"/>
-    <w:lsdException w:unhideWhenUsed="0" w:uiPriority="70" w:semiHidden="0" w:name="Dark List Accent 3"/>
-    <w:lsdException w:unhideWhenUsed="0" w:uiPriority="71" w:semiHidden="0" w:name="Colorful Shading Accent 3"/>
-    <w:lsdException w:unhideWhenUsed="0" w:uiPriority="72" w:semiHidden="0" w:name="Colorful List Accent 3"/>
-    <w:lsdException w:unhideWhenUsed="0" w:uiPriority="73" w:semiHidden="0" w:name="Colorful Grid Accent 3"/>
-    <w:lsdException w:unhideWhenUsed="0" w:uiPriority="60" w:semiHidden="0" w:name="Light Shading Accent 4"/>
-    <w:lsdException w:unhideWhenUsed="0" w:uiPriority="61" w:semiHidden="0" w:name="Light List Accent 4"/>
-    <w:lsdException w:unhideWhenUsed="0" w:uiPriority="62" w:semiHidden="0" w:name="Light Grid Accent 4"/>
-    <w:lsdException w:unhideWhenUsed="0" w:uiPriority="63" w:semiHidden="0" w:name="Medium Shading 1 Accent 4"/>
-    <w:lsdException w:unhideWhenUsed="0" w:uiPriority="64" w:semiHidden="0" w:name="Medium Shading 2 Accent 4"/>
-    <w:lsdException w:unhideWhenUsed="0" w:uiPriority="65" w:semiHidden="0" w:name="Medium List 1 Accent 4"/>
-    <w:lsdException w:unhideWhenUsed="0" w:uiPriority="66" w:semiHidden="0" w:name="Medium List 2 Accent 4"/>
-    <w:lsdException w:unhideWhenUsed="0" w:uiPriority="67" w:semiHidden="0" w:name="Medium Grid 1 Accent 4"/>
-    <w:lsdException w:unhideWhenUsed="0" w:uiPriority="68" w:semiHidden="0" w:name="Medium Grid 2 Accent 4"/>
-    <w:lsdException w:unhideWhenUsed="0" w:uiPriority="69" w:semiHidden="0" w:name="Medium Grid 3 Accent 4"/>
-    <w:lsdException w:unhideWhenUsed="0" w:uiPriority="70" w:semiHidden="0" w:name="Dark List Accent 4"/>
-    <w:lsdException w:unhideWhenUsed="0" w:uiPriority="71" w:semiHidden="0" w:name="Colorful Shading Accent 4"/>
-    <w:lsdException w:unhideWhenUsed="0" w:uiPriority="72" w:semiHidden="0" w:name="Colorful List Accent 4"/>
-    <w:lsdException w:unhideWhenUsed="0" w:uiPriority="73" w:semiHidden="0" w:name="Colorful Grid Accent 4"/>
-    <w:lsdException w:unhideWhenUsed="0" w:uiPriority="60" w:semiHidden="0" w:name="Light Shading Accent 5"/>
-    <w:lsdException w:unhideWhenUsed="0" w:uiPriority="61" w:semiHidden="0" w:name="Light List Accent 5"/>
-    <w:lsdException w:unhideWhenUsed="0" w:uiPriority="62" w:semiHidden="0" w:name="Light Grid Accent 5"/>
-    <w:lsdException w:unhideWhenUsed="0" w:uiPriority="63" w:semiHidden="0" w:name="Medium Shading 1 Accent 5"/>
-    <w:lsdException w:unhideWhenUsed="0" w:uiPriority="64" w:semiHidden="0" w:name="Medium Shading 2 Accent 5"/>
-    <w:lsdException w:unhideWhenUsed="0" w:uiPriority="65" w:semiHidden="0" w:name="Medium List 1 Accent 5"/>
-    <w:lsdException w:unhideWhenUsed="0" w:uiPriority="66" w:semiHidden="0" w:name="Medium List 2 Accent 5"/>
-    <w:lsdException w:unhideWhenUsed="0" w:uiPriority="67" w:semiHidden="0" w:name="Medium Grid 1 Accent 5"/>
-    <w:lsdException w:unhideWhenUsed="0" w:uiPriority="68" w:semiHidden="0" w:name="Medium Grid 2 Accent 5"/>
-    <w:lsdException w:unhideWhenUsed="0" w:uiPriority="69" w:semiHidden="0" w:name="Medium Grid 3 Accent 5"/>
-    <w:lsdException w:unhideWhenUsed="0" w:uiPriority="70" w:semiHidden="0" w:name="Dark List Accent 5"/>
-    <w:lsdException w:unhideWhenUsed="0" w:uiPriority="71" w:semiHidden="0" w:name="Colorful Shading Accent 5"/>
-    <w:lsdException w:unhideWhenUsed="0" w:uiPriority="72" w:semiHidden="0" w:name="Colorful List Accent 5"/>
-    <w:lsdException w:unhideWhenUsed="0" w:uiPriority="73" w:semiHidden="0" w:name="Colorful Grid Accent 5"/>
-    <w:lsdException w:unhideWhenUsed="0" w:uiPriority="60" w:semiHidden="0" w:name="Light Shading Accent 6"/>
-    <w:lsdException w:unhideWhenUsed="0" w:uiPriority="61" w:semiHidden="0" w:name="Light List Accent 6"/>
-    <w:lsdException w:unhideWhenUsed="0" w:uiPriority="62" w:semiHidden="0" w:name="Light Grid Accent 6"/>
-    <w:lsdException w:unhideWhenUsed="0" w:uiPriority="63" w:semiHidden="0" w:name="Medium Shading 1 Accent 6"/>
-    <w:lsdException w:unhideWhenUsed="0" w:uiPriority="64" w:semiHidden="0" w:name="Medium Shading 2 Accent 6"/>
-    <w:lsdException w:unhideWhenUsed="0" w:uiPriority="65" w:semiHidden="0" w:name="Medium List 1 Accent 6"/>
-    <w:lsdException w:unhideWhenUsed="0" w:uiPriority="66" w:semiHidden="0" w:name="Medium List 2 Accent 6"/>
-    <w:lsdException w:unhideWhenUsed="0" w:uiPriority="67" w:semiHidden="0" w:name="Medium Grid 1 Accent 6"/>
-    <w:lsdException w:unhideWhenUsed="0" w:uiPriority="68" w:semiHidden="0" w:name="Medium Grid 2 Accent 6"/>
-    <w:lsdException w:unhideWhenUsed="0" w:uiPriority="69" w:semiHidden="0" w:name="Medium Grid 3 Accent 6"/>
-    <w:lsdException w:unhideWhenUsed="0" w:uiPriority="70" w:semiHidden="0" w:name="Dark List Accent 6"/>
-    <w:lsdException w:unhideWhenUsed="0" w:uiPriority="71" w:semiHidden="0" w:name="Colorful Shading Accent 6"/>
-    <w:lsdException w:unhideWhenUsed="0" w:uiPriority="72" w:semiHidden="0" w:name="Colorful List Accent 6"/>
-    <w:lsdException w:unhideWhenUsed="0" w:uiPriority="73" w:semiHidden="0" w:name="Colorful Grid Accent 6"/>
   </w:latentStyles>
   <w:style w:type="paragraph" w:default="1" w:styleId="1">
     <w:name w:val="Normal"/>
@@ -2036,6 +2439,22 @@
     </w:tblPr>
   </w:style>
   <w:style w:type="paragraph" w:styleId="10">
+    <w:name w:val="Title"/>
+    <w:basedOn w:val="1"/>
+    <w:next w:val="1"/>
+    <w:qFormat/>
+    <w:uiPriority w:val="0"/>
+    <w:pPr>
+      <w:keepNext/>
+      <w:keepLines/>
+      <w:spacing w:before="0" w:after="60"/>
+    </w:pPr>
+    <w:rPr>
+      <w:sz w:val="52"/>
+      <w:szCs w:val="52"/>
+    </w:rPr>
+  </w:style>
+  <w:style w:type="paragraph" w:styleId="11">
     <w:name w:val="Subtitle"/>
     <w:basedOn w:val="1"/>
     <w:next w:val="1"/>
@@ -2051,22 +2470,6 @@
       <w:color w:val="666666"/>
       <w:sz w:val="30"/>
       <w:szCs w:val="30"/>
-    </w:rPr>
-  </w:style>
-  <w:style w:type="paragraph" w:styleId="11">
-    <w:name w:val="Title"/>
-    <w:basedOn w:val="1"/>
-    <w:next w:val="1"/>
-    <w:qFormat/>
-    <w:uiPriority w:val="0"/>
-    <w:pPr>
-      <w:keepNext/>
-      <w:keepLines/>
-      <w:spacing w:before="0" w:after="60"/>
-    </w:pPr>
-    <w:rPr>
-      <w:sz w:val="52"/>
-      <w:szCs w:val="52"/>
     </w:rPr>
   </w:style>
   <w:style w:type="table" w:customStyle="1" w:styleId="12">
@@ -2282,7 +2685,7 @@
         <a:solidFill>
           <a:schemeClr val="phClr"/>
         </a:solidFill>
-        <a:gradFill rotWithShape="true">
+        <a:gradFill rotWithShape="1">
           <a:gsLst>
             <a:gs pos="0">
               <a:schemeClr val="phClr">
@@ -2303,9 +2706,9 @@
               </a:schemeClr>
             </a:gs>
           </a:gsLst>
-          <a:lin ang="16200000" scaled="true"/>
+          <a:lin ang="16200000" scaled="1"/>
         </a:gradFill>
-        <a:gradFill rotWithShape="true">
+        <a:gradFill rotWithShape="1">
           <a:gsLst>
             <a:gs pos="0">
               <a:schemeClr val="phClr">
@@ -2322,7 +2725,7 @@
               </a:schemeClr>
             </a:gs>
           </a:gsLst>
-          <a:lin ang="16200000" scaled="false"/>
+          <a:lin ang="16200000" scaled="0"/>
         </a:gradFill>
       </a:fillStyleLst>
       <a:lnStyleLst>
@@ -2392,7 +2795,7 @@
         <a:solidFill>
           <a:schemeClr val="phClr"/>
         </a:solidFill>
-        <a:gradFill rotWithShape="true">
+        <a:gradFill rotWithShape="1">
           <a:gsLst>
             <a:gs pos="0">
               <a:schemeClr val="phClr">
@@ -2418,7 +2821,7 @@
             <a:fillToRect l="50000" t="-80000" r="50000" b="180000"/>
           </a:path>
         </a:gradFill>
-        <a:gradFill rotWithShape="true">
+        <a:gradFill rotWithShape="1">
           <a:gsLst>
             <a:gs pos="0">
               <a:schemeClr val="phClr">

</xml_diff>